<commit_message>
Windowing function and frames are now working. Fixed invalid memory address issues
</commit_message>
<xml_diff>
--- a/Testing/TimbreTool 0_1_1 Development Report.docx
+++ b/Testing/TimbreTool 0_1_1 Development Report.docx
@@ -586,10 +586,7 @@
         <w:spacing w:after="120"/>
       </w:pPr>
       <w:r>
-        <w:t>Runtime Error</w:t>
-      </w:r>
-      <w:r>
-        <w:t xml:space="preserve"> Solutions</w:t>
+        <w:t>Runtime Error Solutions</w:t>
       </w:r>
     </w:p>
     <w:p>
@@ -716,6 +713,9 @@
             <w:pPr>
               <w:cnfStyle w:val="000000000000" w:firstRow="0" w:lastRow="0" w:firstColumn="0" w:lastColumn="0" w:oddVBand="0" w:evenVBand="0" w:oddHBand="0" w:evenHBand="0" w:firstRowFirstColumn="0" w:firstRowLastColumn="0" w:lastRowFirstColumn="0" w:lastRowLastColumn="0"/>
             </w:pPr>
+            <w:r>
+              <w:t>Code not present</w:t>
+            </w:r>
           </w:p>
         </w:tc>
         <w:tc>
@@ -1440,6 +1440,7 @@
   <w:style w:type="character" w:default="1" w:styleId="DefaultParagraphFont">
     <w:name w:val="Default Paragraph Font"/>
     <w:uiPriority w:val="1"/>
+    <w:semiHidden/>
     <w:unhideWhenUsed/>
   </w:style>
   <w:style w:type="table" w:default="1" w:styleId="TableNormal">

</xml_diff>

<commit_message>
Added FFT (having corrupt memroy issues)
</commit_message>
<xml_diff>
--- a/Testing/TimbreTool 0_1_1 Development Report.docx
+++ b/Testing/TimbreTool 0_1_1 Development Report.docx
@@ -7,6 +7,9 @@
         <w:pStyle w:val="Title"/>
       </w:pPr>
       <w:proofErr w:type="spellStart"/>
+      <w:r>
+        <w:t>z</w:t>
+      </w:r>
       <w:r>
         <w:t>TimbreTool</w:t>
       </w:r>
@@ -160,10 +163,10 @@
       <w:tblGrid>
         <w:gridCol w:w="826"/>
         <w:gridCol w:w="827"/>
-        <w:gridCol w:w="2037"/>
-        <w:gridCol w:w="1318"/>
-        <w:gridCol w:w="1825"/>
-        <w:gridCol w:w="1953"/>
+        <w:gridCol w:w="1319"/>
+        <w:gridCol w:w="2835"/>
+        <w:gridCol w:w="1418"/>
+        <w:gridCol w:w="1561"/>
         <w:gridCol w:w="1670"/>
       </w:tblGrid>
       <w:tr>
@@ -199,7 +202,7 @@
         </w:tc>
         <w:tc>
           <w:tcPr>
-            <w:tcW w:w="2037" w:type="dxa"/>
+            <w:tcW w:w="1319" w:type="dxa"/>
           </w:tcPr>
           <w:p>
             <w:pPr>
@@ -212,7 +215,7 @@
         </w:tc>
         <w:tc>
           <w:tcPr>
-            <w:tcW w:w="1318" w:type="dxa"/>
+            <w:tcW w:w="2835" w:type="dxa"/>
           </w:tcPr>
           <w:p>
             <w:pPr>
@@ -225,7 +228,7 @@
         </w:tc>
         <w:tc>
           <w:tcPr>
-            <w:tcW w:w="1825" w:type="dxa"/>
+            <w:tcW w:w="1418" w:type="dxa"/>
           </w:tcPr>
           <w:p>
             <w:pPr>
@@ -238,7 +241,7 @@
         </w:tc>
         <w:tc>
           <w:tcPr>
-            <w:tcW w:w="1953" w:type="dxa"/>
+            <w:tcW w:w="1561" w:type="dxa"/>
           </w:tcPr>
           <w:p>
             <w:pPr>
@@ -290,7 +293,7 @@
         </w:tc>
         <w:tc>
           <w:tcPr>
-            <w:tcW w:w="2037" w:type="dxa"/>
+            <w:tcW w:w="1319" w:type="dxa"/>
           </w:tcPr>
           <w:p>
             <w:pPr>
@@ -332,7 +335,7 @@
         </w:tc>
         <w:tc>
           <w:tcPr>
-            <w:tcW w:w="1318" w:type="dxa"/>
+            <w:tcW w:w="2835" w:type="dxa"/>
           </w:tcPr>
           <w:p>
             <w:pPr>
@@ -349,7 +352,7 @@
         </w:tc>
         <w:tc>
           <w:tcPr>
-            <w:tcW w:w="1825" w:type="dxa"/>
+            <w:tcW w:w="1418" w:type="dxa"/>
           </w:tcPr>
           <w:p>
             <w:pPr>
@@ -364,7 +367,7 @@
         </w:tc>
         <w:tc>
           <w:tcPr>
-            <w:tcW w:w="1953" w:type="dxa"/>
+            <w:tcW w:w="1561" w:type="dxa"/>
           </w:tcPr>
           <w:p>
             <w:pPr>
@@ -419,6 +422,339 @@
             </w:r>
             <w:r>
               <w:t>s.</w:t>
+            </w:r>
+          </w:p>
+        </w:tc>
+      </w:tr>
+      <w:tr>
+        <w:tc>
+          <w:tcPr>
+            <w:cnfStyle w:val="001000000000" w:firstRow="0" w:lastRow="0" w:firstColumn="1" w:lastColumn="0" w:oddVBand="0" w:evenVBand="0" w:oddHBand="0" w:evenHBand="0" w:firstRowFirstColumn="0" w:firstRowLastColumn="0" w:lastRowFirstColumn="0" w:lastRowLastColumn="0"/>
+            <w:tcW w:w="826" w:type="dxa"/>
+          </w:tcPr>
+          <w:p>
+            <w:r>
+              <w:t>3.2</w:t>
+            </w:r>
+          </w:p>
+        </w:tc>
+        <w:tc>
+          <w:tcPr>
+            <w:tcW w:w="827" w:type="dxa"/>
+          </w:tcPr>
+          <w:p>
+            <w:pPr>
+              <w:cnfStyle w:val="000000000000" w:firstRow="0" w:lastRow="0" w:firstColumn="0" w:lastColumn="0" w:oddVBand="0" w:evenVBand="0" w:oddHBand="0" w:evenHBand="0" w:firstRowFirstColumn="0" w:firstRowLastColumn="0" w:lastRowFirstColumn="0" w:lastRowLastColumn="0"/>
+            </w:pPr>
+            <w:r>
+              <w:t>juce_FFT.cpp</w:t>
+            </w:r>
+          </w:p>
+        </w:tc>
+        <w:tc>
+          <w:tcPr>
+            <w:tcW w:w="1319" w:type="dxa"/>
+          </w:tcPr>
+          <w:p>
+            <w:pPr>
+              <w:cnfStyle w:val="000000000000" w:firstRow="0" w:lastRow="0" w:firstColumn="0" w:lastColumn="0" w:oddVBand="0" w:evenVBand="0" w:oddHBand="0" w:evenHBand="0" w:firstRowFirstColumn="0" w:firstRowLastColumn="0" w:lastRowFirstColumn="0" w:lastRowLastColumn="0"/>
+            </w:pPr>
+            <w:r>
+              <w:rPr>
+                <w:rFonts w:ascii="Menlo" w:hAnsi="Menlo" w:cs="Menlo"/>
+                <w:color w:val="67B7A4"/>
+              </w:rPr>
+              <w:t>Clip.cpp</w:t>
+            </w:r>
+          </w:p>
+        </w:tc>
+        <w:tc>
+          <w:tcPr>
+            <w:tcW w:w="2835" w:type="dxa"/>
+          </w:tcPr>
+          <w:p>
+            <w:pPr>
+              <w:cnfStyle w:val="000000000000" w:firstRow="0" w:lastRow="0" w:firstColumn="0" w:lastColumn="0" w:oddVBand="0" w:evenVBand="0" w:oddHBand="0" w:evenHBand="0" w:firstRowFirstColumn="0" w:firstRowLastColumn="0" w:lastRowFirstColumn="0" w:lastRowLastColumn="0"/>
+              <w:rPr>
+                <w:rFonts w:ascii="Helvetica Neue" w:hAnsi="Helvetica Neue" w:cs="Helvetica Neue"/>
+                <w:color w:val="000000"/>
+              </w:rPr>
+            </w:pPr>
+            <w:r>
+              <w:rPr>
+                <w:rFonts w:ascii="Helvetica Neue" w:hAnsi="Helvetica Neue" w:cs="Helvetica Neue"/>
+                <w:color w:val="000000"/>
+              </w:rPr>
+              <w:t>Thread 4: EXC_BAD_INSTRUCTION (code=EXC_I386_INVOP, subcode=0x0)</w:t>
+            </w:r>
+          </w:p>
+          <w:p>
+            <w:pPr>
+              <w:cnfStyle w:val="000000000000" w:firstRow="0" w:lastRow="0" w:firstColumn="0" w:lastColumn="0" w:oddVBand="0" w:evenVBand="0" w:oddHBand="0" w:evenHBand="0" w:firstRowFirstColumn="0" w:firstRowLastColumn="0" w:lastRowFirstColumn="0" w:lastRowLastColumn="0"/>
+              <w:rPr>
+                <w:rFonts w:ascii="Helvetica Neue" w:hAnsi="Helvetica Neue" w:cs="Helvetica Neue"/>
+                <w:color w:val="000000"/>
+              </w:rPr>
+            </w:pPr>
+          </w:p>
+          <w:p>
+            <w:pPr>
+              <w:cnfStyle w:val="000000000000" w:firstRow="0" w:lastRow="0" w:firstColumn="0" w:lastColumn="0" w:oddVBand="0" w:evenVBand="0" w:oddHBand="0" w:evenHBand="0" w:firstRowFirstColumn="0" w:firstRowLastColumn="0" w:lastRowFirstColumn="0" w:lastRowLastColumn="0"/>
+              <w:rPr>
+                <w:rFonts w:ascii="Helvetica Neue" w:hAnsi="Helvetica Neue" w:cs="Helvetica Neue"/>
+                <w:b/>
+                <w:bCs/>
+                <w:color w:val="000000"/>
+              </w:rPr>
+            </w:pPr>
+            <w:r>
+              <w:rPr>
+                <w:rFonts w:ascii="Helvetica Neue" w:hAnsi="Helvetica Neue" w:cs="Helvetica Neue"/>
+                <w:b/>
+                <w:bCs/>
+                <w:color w:val="000000"/>
+              </w:rPr>
+              <w:t>TimbreTool_0_1_1(51700,0x700007c3f000) malloc: Incorrect checksum for freed object 0x104b051a0: probably modified after being freed.</w:t>
+            </w:r>
+          </w:p>
+          <w:p>
+            <w:pPr>
+              <w:cnfStyle w:val="000000000000" w:firstRow="0" w:lastRow="0" w:firstColumn="0" w:lastColumn="0" w:oddVBand="0" w:evenVBand="0" w:oddHBand="0" w:evenHBand="0" w:firstRowFirstColumn="0" w:firstRowLastColumn="0" w:lastRowFirstColumn="0" w:lastRowLastColumn="0"/>
+              <w:rPr>
+                <w:rFonts w:ascii="Helvetica Neue" w:hAnsi="Helvetica Neue" w:cs="Helvetica Neue"/>
+                <w:b/>
+                <w:bCs/>
+                <w:color w:val="000000"/>
+              </w:rPr>
+            </w:pPr>
+            <w:r>
+              <w:rPr>
+                <w:rFonts w:ascii="Helvetica Neue" w:hAnsi="Helvetica Neue" w:cs="Helvetica Neue"/>
+                <w:b/>
+                <w:bCs/>
+                <w:color w:val="000000"/>
+              </w:rPr>
+              <w:t>Corrupt value: 0x3f3504f3b33bbd2e</w:t>
+            </w:r>
+          </w:p>
+          <w:p>
+            <w:pPr>
+              <w:cnfStyle w:val="000000000000" w:firstRow="0" w:lastRow="0" w:firstColumn="0" w:lastColumn="0" w:oddVBand="0" w:evenVBand="0" w:oddHBand="0" w:evenHBand="0" w:firstRowFirstColumn="0" w:firstRowLastColumn="0" w:lastRowFirstColumn="0" w:lastRowLastColumn="0"/>
+              <w:rPr>
+                <w:rFonts w:ascii="Helvetica Neue" w:hAnsi="Helvetica Neue" w:cs="Helvetica Neue"/>
+                <w:b/>
+                <w:bCs/>
+                <w:color w:val="000000"/>
+              </w:rPr>
+            </w:pPr>
+            <w:r>
+              <w:rPr>
+                <w:rFonts w:ascii="Helvetica Neue" w:hAnsi="Helvetica Neue" w:cs="Helvetica Neue"/>
+                <w:b/>
+                <w:bCs/>
+                <w:color w:val="000000"/>
+              </w:rPr>
+              <w:t xml:space="preserve">TimbreTool_0_1_1(51700,0x700007c3f000) malloc: *** set a breakpoint in </w:t>
+            </w:r>
+            <w:proofErr w:type="spellStart"/>
+            <w:r>
+              <w:rPr>
+                <w:rFonts w:ascii="Helvetica Neue" w:hAnsi="Helvetica Neue" w:cs="Helvetica Neue"/>
+                <w:b/>
+                <w:bCs/>
+                <w:color w:val="000000"/>
+              </w:rPr>
+              <w:t>malloc_error_break</w:t>
+            </w:r>
+            <w:proofErr w:type="spellEnd"/>
+            <w:r>
+              <w:rPr>
+                <w:rFonts w:ascii="Helvetica Neue" w:hAnsi="Helvetica Neue" w:cs="Helvetica Neue"/>
+                <w:b/>
+                <w:bCs/>
+                <w:color w:val="000000"/>
+              </w:rPr>
+              <w:t xml:space="preserve"> to debug</w:t>
+            </w:r>
+          </w:p>
+          <w:p>
+            <w:pPr>
+              <w:cnfStyle w:val="000000000000" w:firstRow="0" w:lastRow="0" w:firstColumn="0" w:lastColumn="0" w:oddVBand="0" w:evenVBand="0" w:oddHBand="0" w:evenHBand="0" w:firstRowFirstColumn="0" w:firstRowLastColumn="0" w:lastRowFirstColumn="0" w:lastRowLastColumn="0"/>
+              <w:rPr>
+                <w:rFonts w:ascii="Helvetica Neue" w:hAnsi="Helvetica Neue" w:cs="Helvetica Neue"/>
+                <w:b/>
+                <w:bCs/>
+                <w:color w:val="000000"/>
+              </w:rPr>
+            </w:pPr>
+            <w:r>
+              <w:rPr>
+                <w:rFonts w:ascii="Helvetica Neue" w:hAnsi="Helvetica Neue" w:cs="Helvetica Neue"/>
+                <w:color w:val="000000"/>
+              </w:rPr>
+              <w:t>TimbreTool_0_1_1(51700,0x700007c3f000) malloc: Incorrect checksum for freed object 0x104b051a0: probably modified after being freed.</w:t>
+            </w:r>
+          </w:p>
+          <w:p>
+            <w:pPr>
+              <w:cnfStyle w:val="000000000000" w:firstRow="0" w:lastRow="0" w:firstColumn="0" w:lastColumn="0" w:oddVBand="0" w:evenVBand="0" w:oddHBand="0" w:evenHBand="0" w:firstRowFirstColumn="0" w:firstRowLastColumn="0" w:lastRowFirstColumn="0" w:lastRowLastColumn="0"/>
+              <w:rPr>
+                <w:rFonts w:ascii="Helvetica Neue" w:hAnsi="Helvetica Neue" w:cs="Helvetica Neue"/>
+                <w:b/>
+                <w:bCs/>
+                <w:color w:val="000000"/>
+              </w:rPr>
+            </w:pPr>
+            <w:r>
+              <w:rPr>
+                <w:rFonts w:ascii="Helvetica Neue" w:hAnsi="Helvetica Neue" w:cs="Helvetica Neue"/>
+                <w:color w:val="000000"/>
+              </w:rPr>
+              <w:lastRenderedPageBreak/>
+              <w:t>Corrupt value: 0x3f3504f3b33bbd2e</w:t>
+            </w:r>
+          </w:p>
+          <w:p>
+            <w:pPr>
+              <w:cnfStyle w:val="000000000000" w:firstRow="0" w:lastRow="0" w:firstColumn="0" w:lastColumn="0" w:oddVBand="0" w:evenVBand="0" w:oddHBand="0" w:evenHBand="0" w:firstRowFirstColumn="0" w:firstRowLastColumn="0" w:lastRowFirstColumn="0" w:lastRowLastColumn="0"/>
+              <w:rPr>
+                <w:rFonts w:ascii="Helvetica Neue" w:hAnsi="Helvetica Neue" w:cs="Helvetica Neue"/>
+                <w:b/>
+                <w:bCs/>
+                <w:color w:val="000000"/>
+              </w:rPr>
+            </w:pPr>
+            <w:r>
+              <w:rPr>
+                <w:rFonts w:ascii="Helvetica Neue" w:hAnsi="Helvetica Neue" w:cs="Helvetica Neue"/>
+                <w:color w:val="000000"/>
+              </w:rPr>
+              <w:t>TimbreTool_0_1_1(51700,0x700007c3f000) malloc: Incorrect checksum for freed object 0x104b051a0: probably modified after being freed.</w:t>
+            </w:r>
+          </w:p>
+          <w:p>
+            <w:pPr>
+              <w:cnfStyle w:val="000000000000" w:firstRow="0" w:lastRow="0" w:firstColumn="0" w:lastColumn="0" w:oddVBand="0" w:evenVBand="0" w:oddHBand="0" w:evenHBand="0" w:firstRowFirstColumn="0" w:firstRowLastColumn="0" w:lastRowFirstColumn="0" w:lastRowLastColumn="0"/>
+              <w:rPr>
+                <w:rFonts w:ascii="Helvetica Neue" w:hAnsi="Helvetica Neue" w:cs="Helvetica Neue"/>
+                <w:color w:val="000000"/>
+              </w:rPr>
+            </w:pPr>
+            <w:r>
+              <w:rPr>
+                <w:rFonts w:ascii="Helvetica Neue" w:hAnsi="Helvetica Neue" w:cs="Helvetica Neue"/>
+                <w:color w:val="000000"/>
+              </w:rPr>
+              <w:t>Corrupt value: 0x3f3504f3b33bbd2e</w:t>
+            </w:r>
+          </w:p>
+        </w:tc>
+        <w:tc>
+          <w:tcPr>
+            <w:tcW w:w="1418" w:type="dxa"/>
+          </w:tcPr>
+          <w:p>
+            <w:pPr>
+              <w:cnfStyle w:val="000000000000" w:firstRow="0" w:lastRow="0" w:firstColumn="0" w:lastColumn="0" w:oddVBand="0" w:evenVBand="0" w:oddHBand="0" w:evenHBand="0" w:firstRowFirstColumn="0" w:firstRowLastColumn="0" w:lastRowFirstColumn="0" w:lastRowLastColumn="0"/>
+            </w:pPr>
+            <w:r>
+              <w:lastRenderedPageBreak/>
+              <w:t>juce_FFT.cpp</w:t>
+            </w:r>
+          </w:p>
+        </w:tc>
+        <w:tc>
+          <w:tcPr>
+            <w:tcW w:w="1561" w:type="dxa"/>
+          </w:tcPr>
+          <w:p>
+            <w:pPr>
+              <w:cnfStyle w:val="000000000000" w:firstRow="0" w:lastRow="0" w:firstColumn="0" w:lastColumn="0" w:oddVBand="0" w:evenVBand="0" w:oddHBand="0" w:evenHBand="0" w:firstRowFirstColumn="0" w:firstRowLastColumn="0" w:lastRowFirstColumn="0" w:lastRowLastColumn="0"/>
+              <w:rPr>
+                <w:b/>
+                <w:bCs/>
+              </w:rPr>
+            </w:pPr>
+            <w:proofErr w:type="spellStart"/>
+            <w:r>
+              <w:rPr>
+                <w:rFonts w:ascii="Menlo" w:hAnsi="Menlo" w:cs="Menlo"/>
+                <w:color w:val="67B7A4"/>
+              </w:rPr>
+              <w:t>fftSetup</w:t>
+            </w:r>
+            <w:proofErr w:type="spellEnd"/>
+            <w:r>
+              <w:rPr>
+                <w:rFonts w:ascii="Menlo" w:hAnsi="Menlo" w:cs="Menlo"/>
+                <w:color w:val="FFFFFF"/>
+              </w:rPr>
+              <w:t xml:space="preserve"> (</w:t>
+            </w:r>
+            <w:proofErr w:type="spellStart"/>
+            <w:r>
+              <w:rPr>
+                <w:rFonts w:ascii="Menlo" w:hAnsi="Menlo" w:cs="Menlo"/>
+                <w:color w:val="A167E6"/>
+              </w:rPr>
+              <w:t>vDSP_create_fftsetup</w:t>
+            </w:r>
+            <w:proofErr w:type="spellEnd"/>
+            <w:r>
+              <w:rPr>
+                <w:rFonts w:ascii="Menlo" w:hAnsi="Menlo" w:cs="Menlo"/>
+                <w:color w:val="FFFFFF"/>
+              </w:rPr>
+              <w:t xml:space="preserve"> (</w:t>
+            </w:r>
+            <w:r>
+              <w:rPr>
+                <w:rFonts w:ascii="Menlo" w:hAnsi="Menlo" w:cs="Menlo"/>
+                <w:color w:val="67B7A4"/>
+              </w:rPr>
+              <w:t>order</w:t>
+            </w:r>
+            <w:r>
+              <w:rPr>
+                <w:rFonts w:ascii="Menlo" w:hAnsi="Menlo" w:cs="Menlo"/>
+                <w:color w:val="FFFFFF"/>
+              </w:rPr>
+              <w:t xml:space="preserve">, </w:t>
+            </w:r>
+            <w:r>
+              <w:rPr>
+                <w:rFonts w:ascii="Menlo" w:hAnsi="Menlo" w:cs="Menlo"/>
+                <w:color w:val="D0BF69"/>
+              </w:rPr>
+              <w:t>2</w:t>
+            </w:r>
+            <w:r>
+              <w:rPr>
+                <w:rFonts w:ascii="Menlo" w:hAnsi="Menlo" w:cs="Menlo"/>
+                <w:color w:val="FFFFFF"/>
+              </w:rPr>
+              <w:t>)),</w:t>
+            </w:r>
+          </w:p>
+        </w:tc>
+        <w:tc>
+          <w:tcPr>
+            <w:tcW w:w="1670" w:type="dxa"/>
+          </w:tcPr>
+          <w:p>
+            <w:pPr>
+              <w:cnfStyle w:val="000000000000" w:firstRow="0" w:lastRow="0" w:firstColumn="0" w:lastColumn="0" w:oddVBand="0" w:evenVBand="0" w:oddHBand="0" w:evenHBand="0" w:firstRowFirstColumn="0" w:firstRowLastColumn="0" w:lastRowFirstColumn="0" w:lastRowLastColumn="0"/>
+            </w:pPr>
+            <w:r>
+              <w:t xml:space="preserve">Loop in Clip.cpp for adding frames ends before all of the frames have been created. </w:t>
+            </w:r>
+            <w:proofErr w:type="spellStart"/>
+            <w:r>
+              <w:t>I.e</w:t>
+            </w:r>
+            <w:proofErr w:type="spellEnd"/>
+            <w:r>
+              <w:t>, number of frames have been calculated incorrectly.</w:t>
             </w:r>
           </w:p>
         </w:tc>
@@ -632,7 +968,6 @@
           </w:tcPr>
           <w:p>
             <w:r>
-              <w:lastRenderedPageBreak/>
               <w:t xml:space="preserve">Error </w:t>
             </w:r>
             <w:r>
@@ -885,6 +1220,7 @@
           </w:tcPr>
           <w:p>
             <w:r>
+              <w:lastRenderedPageBreak/>
               <w:t>3.1</w:t>
             </w:r>
           </w:p>
@@ -1440,7 +1776,6 @@
   <w:style w:type="character" w:default="1" w:styleId="DefaultParagraphFont">
     <w:name w:val="Default Paragraph Font"/>
     <w:uiPriority w:val="1"/>
-    <w:semiHidden/>
     <w:unhideWhenUsed/>
   </w:style>
   <w:style w:type="table" w:default="1" w:styleId="TableNormal">

</xml_diff>

<commit_message>
DSP exc bad access error solved. Testing FFT functions
</commit_message>
<xml_diff>
--- a/Testing/TimbreTool 0_1_1 Development Report.docx
+++ b/Testing/TimbreTool 0_1_1 Development Report.docx
@@ -161,13 +161,14 @@
         <w:tblLook w:val="04A0" w:firstRow="1" w:lastRow="0" w:firstColumn="1" w:lastColumn="0" w:noHBand="0" w:noVBand="1"/>
       </w:tblPr>
       <w:tblGrid>
-        <w:gridCol w:w="826"/>
-        <w:gridCol w:w="827"/>
-        <w:gridCol w:w="1319"/>
-        <w:gridCol w:w="2835"/>
-        <w:gridCol w:w="1418"/>
-        <w:gridCol w:w="1561"/>
-        <w:gridCol w:w="1670"/>
+        <w:gridCol w:w="730"/>
+        <w:gridCol w:w="731"/>
+        <w:gridCol w:w="1142"/>
+        <w:gridCol w:w="2411"/>
+        <w:gridCol w:w="1225"/>
+        <w:gridCol w:w="1127"/>
+        <w:gridCol w:w="1654"/>
+        <w:gridCol w:w="1436"/>
       </w:tblGrid>
       <w:tr>
         <w:trPr>
@@ -176,20 +177,17 @@
         <w:tc>
           <w:tcPr>
             <w:cnfStyle w:val="001000000000" w:firstRow="0" w:lastRow="0" w:firstColumn="1" w:lastColumn="0" w:oddVBand="0" w:evenVBand="0" w:oddHBand="0" w:evenHBand="0" w:firstRowFirstColumn="0" w:firstRowLastColumn="0" w:lastRowFirstColumn="0" w:lastRowLastColumn="0"/>
-            <w:tcW w:w="826" w:type="dxa"/>
-          </w:tcPr>
-          <w:p>
-            <w:r>
-              <w:t xml:space="preserve">Error </w:t>
-            </w:r>
-            <w:r>
-              <w:t>ID</w:t>
-            </w:r>
-          </w:p>
-        </w:tc>
-        <w:tc>
-          <w:tcPr>
-            <w:tcW w:w="827" w:type="dxa"/>
+            <w:tcW w:w="730" w:type="dxa"/>
+          </w:tcPr>
+          <w:p>
+            <w:r>
+              <w:t>Error ID</w:t>
+            </w:r>
+          </w:p>
+        </w:tc>
+        <w:tc>
+          <w:tcPr>
+            <w:tcW w:w="731" w:type="dxa"/>
           </w:tcPr>
           <w:p>
             <w:pPr>
@@ -202,7 +200,7 @@
         </w:tc>
         <w:tc>
           <w:tcPr>
-            <w:tcW w:w="1319" w:type="dxa"/>
+            <w:tcW w:w="1142" w:type="dxa"/>
           </w:tcPr>
           <w:p>
             <w:pPr>
@@ -215,7 +213,7 @@
         </w:tc>
         <w:tc>
           <w:tcPr>
-            <w:tcW w:w="2835" w:type="dxa"/>
+            <w:tcW w:w="2411" w:type="dxa"/>
           </w:tcPr>
           <w:p>
             <w:pPr>
@@ -228,7 +226,7 @@
         </w:tc>
         <w:tc>
           <w:tcPr>
-            <w:tcW w:w="1418" w:type="dxa"/>
+            <w:tcW w:w="1225" w:type="dxa"/>
           </w:tcPr>
           <w:p>
             <w:pPr>
@@ -241,7 +239,7 @@
         </w:tc>
         <w:tc>
           <w:tcPr>
-            <w:tcW w:w="1561" w:type="dxa"/>
+            <w:tcW w:w="1127" w:type="dxa"/>
           </w:tcPr>
           <w:p>
             <w:pPr>
@@ -254,7 +252,7 @@
         </w:tc>
         <w:tc>
           <w:tcPr>
-            <w:tcW w:w="1670" w:type="dxa"/>
+            <w:tcW w:w="1654" w:type="dxa"/>
           </w:tcPr>
           <w:p>
             <w:pPr>
@@ -262,6 +260,19 @@
             </w:pPr>
             <w:r>
               <w:t>Explanation</w:t>
+            </w:r>
+          </w:p>
+        </w:tc>
+        <w:tc>
+          <w:tcPr>
+            <w:tcW w:w="1436" w:type="dxa"/>
+          </w:tcPr>
+          <w:p>
+            <w:pPr>
+              <w:cnfStyle w:val="100000000000" w:firstRow="1" w:lastRow="0" w:firstColumn="0" w:lastColumn="0" w:oddVBand="0" w:evenVBand="0" w:oddHBand="0" w:evenHBand="0" w:firstRowFirstColumn="0" w:firstRowLastColumn="0" w:lastRowFirstColumn="0" w:lastRowLastColumn="0"/>
+            </w:pPr>
+            <w:r>
+              <w:t>Notes</w:t>
             </w:r>
           </w:p>
         </w:tc>
@@ -270,7 +281,7 @@
         <w:tc>
           <w:tcPr>
             <w:cnfStyle w:val="001000000000" w:firstRow="0" w:lastRow="0" w:firstColumn="1" w:lastColumn="0" w:oddVBand="0" w:evenVBand="0" w:oddHBand="0" w:evenHBand="0" w:firstRowFirstColumn="0" w:firstRowLastColumn="0" w:lastRowFirstColumn="0" w:lastRowLastColumn="0"/>
-            <w:tcW w:w="826" w:type="dxa"/>
+            <w:tcW w:w="730" w:type="dxa"/>
           </w:tcPr>
           <w:p>
             <w:r>
@@ -280,7 +291,7 @@
         </w:tc>
         <w:tc>
           <w:tcPr>
-            <w:tcW w:w="827" w:type="dxa"/>
+            <w:tcW w:w="731" w:type="dxa"/>
           </w:tcPr>
           <w:p>
             <w:pPr>
@@ -293,7 +304,7 @@
         </w:tc>
         <w:tc>
           <w:tcPr>
-            <w:tcW w:w="1319" w:type="dxa"/>
+            <w:tcW w:w="1142" w:type="dxa"/>
           </w:tcPr>
           <w:p>
             <w:pPr>
@@ -335,7 +346,7 @@
         </w:tc>
         <w:tc>
           <w:tcPr>
-            <w:tcW w:w="2835" w:type="dxa"/>
+            <w:tcW w:w="2411" w:type="dxa"/>
           </w:tcPr>
           <w:p>
             <w:pPr>
@@ -352,7 +363,7 @@
         </w:tc>
         <w:tc>
           <w:tcPr>
-            <w:tcW w:w="1418" w:type="dxa"/>
+            <w:tcW w:w="1225" w:type="dxa"/>
           </w:tcPr>
           <w:p>
             <w:pPr>
@@ -367,7 +378,7 @@
         </w:tc>
         <w:tc>
           <w:tcPr>
-            <w:tcW w:w="1561" w:type="dxa"/>
+            <w:tcW w:w="1127" w:type="dxa"/>
           </w:tcPr>
           <w:p>
             <w:pPr>
@@ -411,18 +422,25 @@
         </w:tc>
         <w:tc>
           <w:tcPr>
-            <w:tcW w:w="1670" w:type="dxa"/>
+            <w:tcW w:w="1654" w:type="dxa"/>
           </w:tcPr>
           <w:p>
             <w:pPr>
               <w:cnfStyle w:val="000000000000" w:firstRow="0" w:lastRow="0" w:firstColumn="0" w:lastColumn="0" w:oddVBand="0" w:evenVBand="0" w:oddHBand="0" w:evenHBand="0" w:firstRowFirstColumn="0" w:firstRowLastColumn="0" w:lastRowFirstColumn="0" w:lastRowLastColumn="0"/>
             </w:pPr>
             <w:r>
-              <w:t>Invalid memory addres</w:t>
-            </w:r>
-            <w:r>
-              <w:t>s.</w:t>
-            </w:r>
+              <w:t>Invalid memory address.</w:t>
+            </w:r>
+          </w:p>
+        </w:tc>
+        <w:tc>
+          <w:tcPr>
+            <w:tcW w:w="1436" w:type="dxa"/>
+          </w:tcPr>
+          <w:p>
+            <w:pPr>
+              <w:cnfStyle w:val="000000000000" w:firstRow="0" w:lastRow="0" w:firstColumn="0" w:lastColumn="0" w:oddVBand="0" w:evenVBand="0" w:oddHBand="0" w:evenHBand="0" w:firstRowFirstColumn="0" w:firstRowLastColumn="0" w:lastRowFirstColumn="0" w:lastRowLastColumn="0"/>
+            </w:pPr>
           </w:p>
         </w:tc>
       </w:tr>
@@ -430,7 +448,7 @@
         <w:tc>
           <w:tcPr>
             <w:cnfStyle w:val="001000000000" w:firstRow="0" w:lastRow="0" w:firstColumn="1" w:lastColumn="0" w:oddVBand="0" w:evenVBand="0" w:oddHBand="0" w:evenHBand="0" w:firstRowFirstColumn="0" w:firstRowLastColumn="0" w:lastRowFirstColumn="0" w:lastRowLastColumn="0"/>
-            <w:tcW w:w="826" w:type="dxa"/>
+            <w:tcW w:w="730" w:type="dxa"/>
           </w:tcPr>
           <w:p>
             <w:r>
@@ -440,7 +458,7 @@
         </w:tc>
         <w:tc>
           <w:tcPr>
-            <w:tcW w:w="827" w:type="dxa"/>
+            <w:tcW w:w="731" w:type="dxa"/>
           </w:tcPr>
           <w:p>
             <w:pPr>
@@ -453,7 +471,7 @@
         </w:tc>
         <w:tc>
           <w:tcPr>
-            <w:tcW w:w="1319" w:type="dxa"/>
+            <w:tcW w:w="1142" w:type="dxa"/>
           </w:tcPr>
           <w:p>
             <w:pPr>
@@ -470,7 +488,7 @@
         </w:tc>
         <w:tc>
           <w:tcPr>
-            <w:tcW w:w="2835" w:type="dxa"/>
+            <w:tcW w:w="2411" w:type="dxa"/>
           </w:tcPr>
           <w:p>
             <w:pPr>
@@ -592,6 +610,7 @@
                 <w:rFonts w:ascii="Helvetica Neue" w:hAnsi="Helvetica Neue" w:cs="Helvetica Neue"/>
                 <w:color w:val="000000"/>
               </w:rPr>
+              <w:lastRenderedPageBreak/>
               <w:t>TimbreTool_0_1_1(51700,0x700007c3f000) malloc: Incorrect checksum for freed object 0x104b051a0: probably modified after being freed.</w:t>
             </w:r>
           </w:p>
@@ -610,7 +629,6 @@
                 <w:rFonts w:ascii="Helvetica Neue" w:hAnsi="Helvetica Neue" w:cs="Helvetica Neue"/>
                 <w:color w:val="000000"/>
               </w:rPr>
-              <w:lastRenderedPageBreak/>
               <w:t>Corrupt value: 0x3f3504f3b33bbd2e</w:t>
             </w:r>
           </w:p>
@@ -651,7 +669,7 @@
         </w:tc>
         <w:tc>
           <w:tcPr>
-            <w:tcW w:w="1418" w:type="dxa"/>
+            <w:tcW w:w="1225" w:type="dxa"/>
           </w:tcPr>
           <w:p>
             <w:pPr>
@@ -665,7 +683,7 @@
         </w:tc>
         <w:tc>
           <w:tcPr>
-            <w:tcW w:w="1561" w:type="dxa"/>
+            <w:tcW w:w="1127" w:type="dxa"/>
           </w:tcPr>
           <w:p>
             <w:pPr>
@@ -739,7 +757,7 @@
         </w:tc>
         <w:tc>
           <w:tcPr>
-            <w:tcW w:w="1670" w:type="dxa"/>
+            <w:tcW w:w="1654" w:type="dxa"/>
           </w:tcPr>
           <w:p>
             <w:pPr>
@@ -755,6 +773,701 @@
             <w:proofErr w:type="spellEnd"/>
             <w:r>
               <w:t>, number of frames have been calculated incorrectly.</w:t>
+            </w:r>
+          </w:p>
+        </w:tc>
+        <w:tc>
+          <w:tcPr>
+            <w:tcW w:w="1436" w:type="dxa"/>
+          </w:tcPr>
+          <w:p>
+            <w:pPr>
+              <w:cnfStyle w:val="000000000000" w:firstRow="0" w:lastRow="0" w:firstColumn="0" w:lastColumn="0" w:oddVBand="0" w:evenVBand="0" w:oddHBand="0" w:evenHBand="0" w:firstRowFirstColumn="0" w:firstRowLastColumn="0" w:lastRowFirstColumn="0" w:lastRowLastColumn="0"/>
+            </w:pPr>
+            <w:r>
+              <w:t>Enable malloc scribble, malloc guard edges and guard malloc in diagnostics tab in Edit Scheme</w:t>
+            </w:r>
+            <w:r>
+              <w:t xml:space="preserve"> to show line w/ problem. See source 1.</w:t>
+            </w:r>
+            <w:r>
+              <w:t xml:space="preserve"> </w:t>
+            </w:r>
+          </w:p>
+        </w:tc>
+      </w:tr>
+      <w:tr>
+        <w:tc>
+          <w:tcPr>
+            <w:cnfStyle w:val="001000000000" w:firstRow="0" w:lastRow="0" w:firstColumn="1" w:lastColumn="0" w:oddVBand="0" w:evenVBand="0" w:oddHBand="0" w:evenHBand="0" w:firstRowFirstColumn="0" w:firstRowLastColumn="0" w:lastRowFirstColumn="0" w:lastRowLastColumn="0"/>
+            <w:tcW w:w="730" w:type="dxa"/>
+          </w:tcPr>
+          <w:p>
+            <w:r>
+              <w:t>3.3</w:t>
+            </w:r>
+          </w:p>
+        </w:tc>
+        <w:tc>
+          <w:tcPr>
+            <w:tcW w:w="731" w:type="dxa"/>
+          </w:tcPr>
+          <w:p>
+            <w:pPr>
+              <w:cnfStyle w:val="000000000000" w:firstRow="0" w:lastRow="0" w:firstColumn="0" w:lastColumn="0" w:oddVBand="0" w:evenVBand="0" w:oddHBand="0" w:evenHBand="0" w:firstRowFirstColumn="0" w:firstRowLastColumn="0" w:lastRowFirstColumn="0" w:lastRowLastColumn="0"/>
+            </w:pPr>
+            <w:r>
+              <w:t>Frames.cpp</w:t>
+            </w:r>
+          </w:p>
+        </w:tc>
+        <w:tc>
+          <w:tcPr>
+            <w:tcW w:w="1142" w:type="dxa"/>
+          </w:tcPr>
+          <w:p>
+            <w:pPr>
+              <w:cnfStyle w:val="000000000000" w:firstRow="0" w:lastRow="0" w:firstColumn="0" w:lastColumn="0" w:oddVBand="0" w:evenVBand="0" w:oddHBand="0" w:evenHBand="0" w:firstRowFirstColumn="0" w:firstRowLastColumn="0" w:lastRowFirstColumn="0" w:lastRowLastColumn="0"/>
+              <w:rPr>
+                <w:rFonts w:ascii="Menlo" w:hAnsi="Menlo" w:cs="Menlo"/>
+                <w:color w:val="67B7A4"/>
+              </w:rPr>
+            </w:pPr>
+            <w:r>
+              <w:rPr>
+                <w:rFonts w:ascii="Menlo" w:hAnsi="Menlo" w:cs="Menlo"/>
+                <w:color w:val="9EF1DD"/>
+              </w:rPr>
+              <w:t>Frames</w:t>
+            </w:r>
+            <w:r>
+              <w:rPr>
+                <w:rFonts w:ascii="Menlo" w:hAnsi="Menlo" w:cs="Menlo"/>
+                <w:color w:val="FFFFFF"/>
+              </w:rPr>
+              <w:t>::</w:t>
+            </w:r>
+            <w:r>
+              <w:rPr>
+                <w:rFonts w:ascii="Menlo" w:hAnsi="Menlo" w:cs="Menlo"/>
+                <w:color w:val="41A1C0"/>
+              </w:rPr>
+              <w:t>Frames</w:t>
+            </w:r>
+            <w:r>
+              <w:rPr>
+                <w:rFonts w:ascii="Menlo" w:hAnsi="Menlo" w:cs="Menlo"/>
+                <w:color w:val="FFFFFF"/>
+              </w:rPr>
+              <w:t>(</w:t>
+            </w:r>
+            <w:r>
+              <w:rPr>
+                <w:rFonts w:ascii="Menlo" w:hAnsi="Menlo" w:cs="Menlo"/>
+                <w:b/>
+                <w:bCs/>
+                <w:color w:val="FC5FA3"/>
+              </w:rPr>
+              <w:t>int</w:t>
+            </w:r>
+            <w:r>
+              <w:rPr>
+                <w:rFonts w:ascii="Menlo" w:hAnsi="Menlo" w:cs="Menlo"/>
+                <w:color w:val="FFFFFF"/>
+              </w:rPr>
+              <w:t xml:space="preserve"> </w:t>
+            </w:r>
+            <w:proofErr w:type="spellStart"/>
+            <w:r>
+              <w:rPr>
+                <w:rFonts w:ascii="Menlo" w:hAnsi="Menlo" w:cs="Menlo"/>
+                <w:color w:val="FFFFFF"/>
+              </w:rPr>
+              <w:t>startSample</w:t>
+            </w:r>
+            <w:proofErr w:type="spellEnd"/>
+            <w:r>
+              <w:rPr>
+                <w:rFonts w:ascii="Menlo" w:hAnsi="Menlo" w:cs="Menlo"/>
+                <w:color w:val="FFFFFF"/>
+              </w:rPr>
+              <w:t xml:space="preserve">, </w:t>
+            </w:r>
+            <w:r>
+              <w:rPr>
+                <w:rFonts w:ascii="Menlo" w:hAnsi="Menlo" w:cs="Menlo"/>
+                <w:b/>
+                <w:bCs/>
+                <w:color w:val="FC5FA3"/>
+              </w:rPr>
+              <w:t>int</w:t>
+            </w:r>
+            <w:r>
+              <w:rPr>
+                <w:rFonts w:ascii="Menlo" w:hAnsi="Menlo" w:cs="Menlo"/>
+                <w:color w:val="FFFFFF"/>
+              </w:rPr>
+              <w:t xml:space="preserve"> </w:t>
+            </w:r>
+            <w:proofErr w:type="spellStart"/>
+            <w:r>
+              <w:rPr>
+                <w:rFonts w:ascii="Menlo" w:hAnsi="Menlo" w:cs="Menlo"/>
+                <w:color w:val="FFFFFF"/>
+              </w:rPr>
+              <w:t>numSamples</w:t>
+            </w:r>
+            <w:proofErr w:type="spellEnd"/>
+            <w:r>
+              <w:rPr>
+                <w:rFonts w:ascii="Menlo" w:hAnsi="Menlo" w:cs="Menlo"/>
+                <w:color w:val="FFFFFF"/>
+              </w:rPr>
+              <w:t xml:space="preserve">, </w:t>
+            </w:r>
+            <w:proofErr w:type="spellStart"/>
+            <w:r>
+              <w:rPr>
+                <w:rFonts w:ascii="Menlo" w:hAnsi="Menlo" w:cs="Menlo"/>
+                <w:color w:val="9EF1DD"/>
+              </w:rPr>
+              <w:t>juce</w:t>
+            </w:r>
+            <w:proofErr w:type="spellEnd"/>
+            <w:r>
+              <w:rPr>
+                <w:rFonts w:ascii="Menlo" w:hAnsi="Menlo" w:cs="Menlo"/>
+                <w:color w:val="FFFFFF"/>
+              </w:rPr>
+              <w:t>::</w:t>
+            </w:r>
+            <w:proofErr w:type="spellStart"/>
+            <w:r>
+              <w:rPr>
+                <w:rFonts w:ascii="Menlo" w:hAnsi="Menlo" w:cs="Menlo"/>
+                <w:color w:val="9EF1DD"/>
+              </w:rPr>
+              <w:t>AudioBuffer</w:t>
+            </w:r>
+            <w:proofErr w:type="spellEnd"/>
+            <w:r>
+              <w:rPr>
+                <w:rFonts w:ascii="Menlo" w:hAnsi="Menlo" w:cs="Menlo"/>
+                <w:color w:val="FFFFFF"/>
+              </w:rPr>
+              <w:t>&lt;</w:t>
+            </w:r>
+            <w:r>
+              <w:rPr>
+                <w:rFonts w:ascii="Menlo" w:hAnsi="Menlo" w:cs="Menlo"/>
+                <w:b/>
+                <w:bCs/>
+                <w:color w:val="FC5FA3"/>
+              </w:rPr>
+              <w:t>float</w:t>
+            </w:r>
+            <w:r>
+              <w:rPr>
+                <w:rFonts w:ascii="Menlo" w:hAnsi="Menlo" w:cs="Menlo"/>
+                <w:color w:val="FFFFFF"/>
+              </w:rPr>
+              <w:t>&gt; *&amp;</w:t>
+            </w:r>
+            <w:proofErr w:type="spellStart"/>
+            <w:r>
+              <w:rPr>
+                <w:rFonts w:ascii="Menlo" w:hAnsi="Menlo" w:cs="Menlo"/>
+                <w:color w:val="FFFFFF"/>
+              </w:rPr>
+              <w:t>bufferToReadFrom</w:t>
+            </w:r>
+            <w:proofErr w:type="spellEnd"/>
+            <w:r>
+              <w:rPr>
+                <w:rFonts w:ascii="Menlo" w:hAnsi="Menlo" w:cs="Menlo"/>
+                <w:color w:val="FFFFFF"/>
+              </w:rPr>
+              <w:t xml:space="preserve">, </w:t>
+            </w:r>
+            <w:proofErr w:type="spellStart"/>
+            <w:r>
+              <w:rPr>
+                <w:rFonts w:ascii="Menlo" w:hAnsi="Menlo" w:cs="Menlo"/>
+                <w:color w:val="9EF1DD"/>
+              </w:rPr>
+              <w:t>juce</w:t>
+            </w:r>
+            <w:proofErr w:type="spellEnd"/>
+            <w:r>
+              <w:rPr>
+                <w:rFonts w:ascii="Menlo" w:hAnsi="Menlo" w:cs="Menlo"/>
+                <w:color w:val="FFFFFF"/>
+              </w:rPr>
+              <w:t>::</w:t>
+            </w:r>
+            <w:proofErr w:type="spellStart"/>
+            <w:r>
+              <w:rPr>
+                <w:rFonts w:ascii="Menlo" w:hAnsi="Menlo" w:cs="Menlo"/>
+                <w:color w:val="9EF1DD"/>
+              </w:rPr>
+              <w:t>AudioFormatReader</w:t>
+            </w:r>
+            <w:proofErr w:type="spellEnd"/>
+            <w:r>
+              <w:rPr>
+                <w:rFonts w:ascii="Menlo" w:hAnsi="Menlo" w:cs="Menlo"/>
+                <w:color w:val="FFFFFF"/>
+              </w:rPr>
+              <w:t xml:space="preserve"> *</w:t>
+            </w:r>
+            <w:proofErr w:type="spellStart"/>
+            <w:r>
+              <w:rPr>
+                <w:rFonts w:ascii="Menlo" w:hAnsi="Menlo" w:cs="Menlo"/>
+                <w:color w:val="FFFFFF"/>
+              </w:rPr>
+              <w:t>formatReaderRef</w:t>
+            </w:r>
+            <w:proofErr w:type="spellEnd"/>
+            <w:r>
+              <w:rPr>
+                <w:rFonts w:ascii="Menlo" w:hAnsi="Menlo" w:cs="Menlo"/>
+                <w:color w:val="FFFFFF"/>
+              </w:rPr>
+              <w:t xml:space="preserve">, </w:t>
+            </w:r>
+            <w:proofErr w:type="spellStart"/>
+            <w:r>
+              <w:rPr>
+                <w:rFonts w:ascii="Menlo" w:hAnsi="Menlo" w:cs="Menlo"/>
+                <w:color w:val="9EF1DD"/>
+              </w:rPr>
+              <w:t>juce</w:t>
+            </w:r>
+            <w:proofErr w:type="spellEnd"/>
+            <w:r>
+              <w:rPr>
+                <w:rFonts w:ascii="Menlo" w:hAnsi="Menlo" w:cs="Menlo"/>
+                <w:color w:val="FFFFFF"/>
+              </w:rPr>
+              <w:t>::</w:t>
+            </w:r>
+            <w:proofErr w:type="spellStart"/>
+            <w:r>
+              <w:rPr>
+                <w:rFonts w:ascii="Menlo" w:hAnsi="Menlo" w:cs="Menlo"/>
+                <w:color w:val="9EF1DD"/>
+              </w:rPr>
+              <w:t>dsp</w:t>
+            </w:r>
+            <w:proofErr w:type="spellEnd"/>
+            <w:r>
+              <w:rPr>
+                <w:rFonts w:ascii="Menlo" w:hAnsi="Menlo" w:cs="Menlo"/>
+                <w:color w:val="FFFFFF"/>
+              </w:rPr>
+              <w:t>::</w:t>
+            </w:r>
+            <w:proofErr w:type="spellStart"/>
+            <w:r>
+              <w:rPr>
+                <w:rFonts w:ascii="Menlo" w:hAnsi="Menlo" w:cs="Menlo"/>
+                <w:color w:val="9EF1DD"/>
+              </w:rPr>
+              <w:t>WindowingFunction</w:t>
+            </w:r>
+            <w:proofErr w:type="spellEnd"/>
+            <w:r>
+              <w:rPr>
+                <w:rFonts w:ascii="Menlo" w:hAnsi="Menlo" w:cs="Menlo"/>
+                <w:color w:val="FFFFFF"/>
+              </w:rPr>
+              <w:t>&lt;</w:t>
+            </w:r>
+            <w:r>
+              <w:rPr>
+                <w:rFonts w:ascii="Menlo" w:hAnsi="Menlo" w:cs="Menlo"/>
+                <w:b/>
+                <w:bCs/>
+                <w:color w:val="FC5FA3"/>
+              </w:rPr>
+              <w:t>float</w:t>
+            </w:r>
+            <w:r>
+              <w:rPr>
+                <w:rFonts w:ascii="Menlo" w:hAnsi="Menlo" w:cs="Menlo"/>
+                <w:color w:val="FFFFFF"/>
+              </w:rPr>
+              <w:t>&gt; &amp;</w:t>
+            </w:r>
+            <w:proofErr w:type="spellStart"/>
+            <w:r>
+              <w:rPr>
+                <w:rFonts w:ascii="Menlo" w:hAnsi="Menlo" w:cs="Menlo"/>
+                <w:color w:val="FFFFFF"/>
+              </w:rPr>
+              <w:t>clipWindowFunctio</w:t>
+            </w:r>
+            <w:r>
+              <w:rPr>
+                <w:rFonts w:ascii="Menlo" w:hAnsi="Menlo" w:cs="Menlo"/>
+                <w:color w:val="FFFFFF"/>
+              </w:rPr>
+              <w:lastRenderedPageBreak/>
+              <w:t>nRef</w:t>
+            </w:r>
+            <w:proofErr w:type="spellEnd"/>
+            <w:r>
+              <w:rPr>
+                <w:rFonts w:ascii="Menlo" w:hAnsi="Menlo" w:cs="Menlo"/>
+                <w:color w:val="FFFFFF"/>
+              </w:rPr>
+              <w:t xml:space="preserve">) :  </w:t>
+            </w:r>
+            <w:proofErr w:type="spellStart"/>
+            <w:r>
+              <w:rPr>
+                <w:rFonts w:ascii="Menlo" w:hAnsi="Menlo" w:cs="Menlo"/>
+                <w:color w:val="67B7A4"/>
+              </w:rPr>
+              <w:t>frameAudioBuffers</w:t>
+            </w:r>
+            <w:proofErr w:type="spellEnd"/>
+            <w:r>
+              <w:rPr>
+                <w:rFonts w:ascii="Menlo" w:hAnsi="Menlo" w:cs="Menlo"/>
+                <w:color w:val="FFFFFF"/>
+              </w:rPr>
+              <w:t>(</w:t>
+            </w:r>
+            <w:r>
+              <w:rPr>
+                <w:rFonts w:ascii="Menlo" w:hAnsi="Menlo" w:cs="Menlo"/>
+                <w:b/>
+                <w:bCs/>
+                <w:color w:val="FC5FA3"/>
+              </w:rPr>
+              <w:t>new</w:t>
+            </w:r>
+            <w:r>
+              <w:rPr>
+                <w:rFonts w:ascii="Menlo" w:hAnsi="Menlo" w:cs="Menlo"/>
+                <w:color w:val="FFFFFF"/>
+              </w:rPr>
+              <w:t xml:space="preserve"> </w:t>
+            </w:r>
+            <w:r>
+              <w:rPr>
+                <w:rFonts w:ascii="Menlo" w:hAnsi="Menlo" w:cs="Menlo"/>
+                <w:b/>
+                <w:bCs/>
+                <w:color w:val="FC5FA3"/>
+              </w:rPr>
+              <w:t>float</w:t>
+            </w:r>
+            <w:r>
+              <w:rPr>
+                <w:rFonts w:ascii="Menlo" w:hAnsi="Menlo" w:cs="Menlo"/>
+                <w:color w:val="FFFFFF"/>
+              </w:rPr>
+              <w:t>*[</w:t>
+            </w:r>
+            <w:proofErr w:type="spellStart"/>
+            <w:r>
+              <w:rPr>
+                <w:rFonts w:ascii="Menlo" w:hAnsi="Menlo" w:cs="Menlo"/>
+                <w:color w:val="FFFFFF"/>
+              </w:rPr>
+              <w:t>formatReaderRef</w:t>
+            </w:r>
+            <w:proofErr w:type="spellEnd"/>
+            <w:r>
+              <w:rPr>
+                <w:rFonts w:ascii="Menlo" w:hAnsi="Menlo" w:cs="Menlo"/>
+                <w:color w:val="FFFFFF"/>
+              </w:rPr>
+              <w:t>-&gt;</w:t>
+            </w:r>
+            <w:proofErr w:type="spellStart"/>
+            <w:r>
+              <w:rPr>
+                <w:rFonts w:ascii="Menlo" w:hAnsi="Menlo" w:cs="Menlo"/>
+                <w:color w:val="67B7A4"/>
+              </w:rPr>
+              <w:t>numChannels</w:t>
+            </w:r>
+            <w:proofErr w:type="spellEnd"/>
+            <w:r>
+              <w:rPr>
+                <w:rFonts w:ascii="Menlo" w:hAnsi="Menlo" w:cs="Menlo"/>
+                <w:color w:val="FFFFFF"/>
+              </w:rPr>
+              <w:t xml:space="preserve">]()), </w:t>
+            </w:r>
+            <w:proofErr w:type="spellStart"/>
+            <w:r>
+              <w:rPr>
+                <w:rFonts w:ascii="Menlo" w:hAnsi="Menlo" w:cs="Menlo"/>
+                <w:color w:val="67B7A4"/>
+              </w:rPr>
+              <w:t>frameFFTBuffers</w:t>
+            </w:r>
+            <w:proofErr w:type="spellEnd"/>
+            <w:r>
+              <w:rPr>
+                <w:rFonts w:ascii="Menlo" w:hAnsi="Menlo" w:cs="Menlo"/>
+                <w:color w:val="FFFFFF"/>
+              </w:rPr>
+              <w:t>(</w:t>
+            </w:r>
+            <w:r>
+              <w:rPr>
+                <w:rFonts w:ascii="Menlo" w:hAnsi="Menlo" w:cs="Menlo"/>
+                <w:b/>
+                <w:bCs/>
+                <w:color w:val="FC5FA3"/>
+              </w:rPr>
+              <w:t>new</w:t>
+            </w:r>
+            <w:r>
+              <w:rPr>
+                <w:rFonts w:ascii="Menlo" w:hAnsi="Menlo" w:cs="Menlo"/>
+                <w:color w:val="FFFFFF"/>
+              </w:rPr>
+              <w:t xml:space="preserve"> </w:t>
+            </w:r>
+            <w:r>
+              <w:rPr>
+                <w:rFonts w:ascii="Menlo" w:hAnsi="Menlo" w:cs="Menlo"/>
+                <w:b/>
+                <w:bCs/>
+                <w:color w:val="FC5FA3"/>
+              </w:rPr>
+              <w:t>float</w:t>
+            </w:r>
+            <w:r>
+              <w:rPr>
+                <w:rFonts w:ascii="Menlo" w:hAnsi="Menlo" w:cs="Menlo"/>
+                <w:color w:val="FFFFFF"/>
+              </w:rPr>
+              <w:t>*[</w:t>
+            </w:r>
+            <w:proofErr w:type="spellStart"/>
+            <w:r>
+              <w:rPr>
+                <w:rFonts w:ascii="Menlo" w:hAnsi="Menlo" w:cs="Menlo"/>
+                <w:color w:val="FFFFFF"/>
+              </w:rPr>
+              <w:t>formatReaderRef</w:t>
+            </w:r>
+            <w:proofErr w:type="spellEnd"/>
+            <w:r>
+              <w:rPr>
+                <w:rFonts w:ascii="Menlo" w:hAnsi="Menlo" w:cs="Menlo"/>
+                <w:color w:val="FFFFFF"/>
+              </w:rPr>
+              <w:t>-&gt;</w:t>
+            </w:r>
+            <w:proofErr w:type="spellStart"/>
+            <w:r>
+              <w:rPr>
+                <w:rFonts w:ascii="Menlo" w:hAnsi="Menlo" w:cs="Menlo"/>
+                <w:color w:val="67B7A4"/>
+              </w:rPr>
+              <w:t>numChannels</w:t>
+            </w:r>
+            <w:proofErr w:type="spellEnd"/>
+            <w:r>
+              <w:rPr>
+                <w:rFonts w:ascii="Menlo" w:hAnsi="Menlo" w:cs="Menlo"/>
+                <w:color w:val="FFFFFF"/>
+              </w:rPr>
+              <w:t xml:space="preserve">]()), </w:t>
+            </w:r>
+            <w:proofErr w:type="spellStart"/>
+            <w:r>
+              <w:rPr>
+                <w:rFonts w:ascii="Menlo" w:hAnsi="Menlo" w:cs="Menlo"/>
+                <w:color w:val="67B7A4"/>
+              </w:rPr>
+              <w:t>frameFFT</w:t>
+            </w:r>
+            <w:proofErr w:type="spellEnd"/>
+            <w:r>
+              <w:rPr>
+                <w:rFonts w:ascii="Menlo" w:hAnsi="Menlo" w:cs="Menlo"/>
+                <w:color w:val="FFFFFF"/>
+              </w:rPr>
+              <w:t>(</w:t>
+            </w:r>
+            <w:r>
+              <w:rPr>
+                <w:rFonts w:ascii="Menlo" w:hAnsi="Menlo" w:cs="Menlo"/>
+                <w:color w:val="D0BF69"/>
+              </w:rPr>
+              <w:t>512</w:t>
+            </w:r>
+            <w:r>
+              <w:rPr>
+                <w:rFonts w:ascii="Menlo" w:hAnsi="Menlo" w:cs="Menlo"/>
+                <w:color w:val="FFFFFF"/>
+              </w:rPr>
+              <w:t>)</w:t>
+            </w:r>
+          </w:p>
+        </w:tc>
+        <w:tc>
+          <w:tcPr>
+            <w:tcW w:w="2411" w:type="dxa"/>
+          </w:tcPr>
+          <w:p>
+            <w:pPr>
+              <w:cnfStyle w:val="000000000000" w:firstRow="0" w:lastRow="0" w:firstColumn="0" w:lastColumn="0" w:oddVBand="0" w:evenVBand="0" w:oddHBand="0" w:evenHBand="0" w:firstRowFirstColumn="0" w:firstRowLastColumn="0" w:lastRowFirstColumn="0" w:lastRowLastColumn="0"/>
+              <w:rPr>
+                <w:rFonts w:ascii="Helvetica Neue" w:hAnsi="Helvetica Neue" w:cs="Helvetica Neue"/>
+                <w:color w:val="000000"/>
+              </w:rPr>
+            </w:pPr>
+            <w:r>
+              <w:rPr>
+                <w:rFonts w:ascii="Helvetica Neue" w:hAnsi="Helvetica Neue" w:cs="Helvetica Neue"/>
+                <w:color w:val="000000"/>
+              </w:rPr>
+              <w:lastRenderedPageBreak/>
+              <w:t>Thread 4: EXC_BAD_ACCESS (code=1, address=0x12ada3004)</w:t>
+            </w:r>
+          </w:p>
+        </w:tc>
+        <w:tc>
+          <w:tcPr>
+            <w:tcW w:w="1225" w:type="dxa"/>
+          </w:tcPr>
+          <w:p>
+            <w:pPr>
+              <w:cnfStyle w:val="000000000000" w:firstRow="0" w:lastRow="0" w:firstColumn="0" w:lastColumn="0" w:oddVBand="0" w:evenVBand="0" w:oddHBand="0" w:evenHBand="0" w:firstRowFirstColumn="0" w:firstRowLastColumn="0" w:lastRowFirstColumn="0" w:lastRowLastColumn="0"/>
+            </w:pPr>
+            <w:r>
+              <w:t>juce_FFT.cpp</w:t>
+            </w:r>
+          </w:p>
+        </w:tc>
+        <w:tc>
+          <w:tcPr>
+            <w:tcW w:w="1127" w:type="dxa"/>
+          </w:tcPr>
+          <w:p>
+            <w:pPr>
+              <w:cnfStyle w:val="000000000000" w:firstRow="0" w:lastRow="0" w:firstColumn="0" w:lastColumn="0" w:oddVBand="0" w:evenVBand="0" w:oddHBand="0" w:evenHBand="0" w:firstRowFirstColumn="0" w:firstRowLastColumn="0" w:lastRowFirstColumn="0" w:lastRowLastColumn="0"/>
+              <w:rPr>
+                <w:rFonts w:ascii="Menlo" w:hAnsi="Menlo" w:cs="Menlo"/>
+                <w:color w:val="67B7A4"/>
+              </w:rPr>
+            </w:pPr>
+            <w:proofErr w:type="spellStart"/>
+            <w:r>
+              <w:rPr>
+                <w:rFonts w:ascii="Menlo" w:hAnsi="Menlo" w:cs="Menlo"/>
+                <w:color w:val="67B7A4"/>
+              </w:rPr>
+              <w:t>fftSetup</w:t>
+            </w:r>
+            <w:proofErr w:type="spellEnd"/>
+            <w:r>
+              <w:rPr>
+                <w:rFonts w:ascii="Menlo" w:hAnsi="Menlo" w:cs="Menlo"/>
+                <w:color w:val="FFFFFF"/>
+              </w:rPr>
+              <w:t xml:space="preserve"> (</w:t>
+            </w:r>
+            <w:proofErr w:type="spellStart"/>
+            <w:r>
+              <w:rPr>
+                <w:rFonts w:ascii="Menlo" w:hAnsi="Menlo" w:cs="Menlo"/>
+                <w:color w:val="A167E6"/>
+              </w:rPr>
+              <w:t>vDSP_create_fftsetup</w:t>
+            </w:r>
+            <w:proofErr w:type="spellEnd"/>
+            <w:r>
+              <w:rPr>
+                <w:rFonts w:ascii="Menlo" w:hAnsi="Menlo" w:cs="Menlo"/>
+                <w:color w:val="FFFFFF"/>
+              </w:rPr>
+              <w:t xml:space="preserve"> (</w:t>
+            </w:r>
+            <w:r>
+              <w:rPr>
+                <w:rFonts w:ascii="Menlo" w:hAnsi="Menlo" w:cs="Menlo"/>
+                <w:color w:val="67B7A4"/>
+              </w:rPr>
+              <w:t>order</w:t>
+            </w:r>
+            <w:r>
+              <w:rPr>
+                <w:rFonts w:ascii="Menlo" w:hAnsi="Menlo" w:cs="Menlo"/>
+                <w:color w:val="FFFFFF"/>
+              </w:rPr>
+              <w:t xml:space="preserve">, </w:t>
+            </w:r>
+            <w:r>
+              <w:rPr>
+                <w:rFonts w:ascii="Menlo" w:hAnsi="Menlo" w:cs="Menlo"/>
+                <w:color w:val="D0BF69"/>
+              </w:rPr>
+              <w:t>2</w:t>
+            </w:r>
+            <w:r>
+              <w:rPr>
+                <w:rFonts w:ascii="Menlo" w:hAnsi="Menlo" w:cs="Menlo"/>
+                <w:color w:val="FFFFFF"/>
+              </w:rPr>
+              <w:t>)),</w:t>
+            </w:r>
+          </w:p>
+        </w:tc>
+        <w:tc>
+          <w:tcPr>
+            <w:tcW w:w="1654" w:type="dxa"/>
+          </w:tcPr>
+          <w:p>
+            <w:pPr>
+              <w:cnfStyle w:val="000000000000" w:firstRow="0" w:lastRow="0" w:firstColumn="0" w:lastColumn="0" w:oddVBand="0" w:evenVBand="0" w:oddHBand="0" w:evenHBand="0" w:firstRowFirstColumn="0" w:firstRowLastColumn="0" w:lastRowFirstColumn="0" w:lastRowLastColumn="0"/>
+            </w:pPr>
+            <w:r>
+              <w:t>Size of FFT is too large. For an FFT size of 512, order should be set to 9 (2 ^ 9 = 512)</w:t>
+            </w:r>
+            <w:r>
+              <w:t>. Simple misunderstanding.</w:t>
+            </w:r>
+          </w:p>
+        </w:tc>
+        <w:tc>
+          <w:tcPr>
+            <w:tcW w:w="1436" w:type="dxa"/>
+          </w:tcPr>
+          <w:p>
+            <w:pPr>
+              <w:cnfStyle w:val="000000000000" w:firstRow="0" w:lastRow="0" w:firstColumn="0" w:lastColumn="0" w:oddVBand="0" w:evenVBand="0" w:oddHBand="0" w:evenHBand="0" w:firstRowFirstColumn="0" w:firstRowLastColumn="0" w:lastRowFirstColumn="0" w:lastRowLastColumn="0"/>
+            </w:pPr>
+            <w:r>
+              <w:t xml:space="preserve">Changing </w:t>
+            </w:r>
+            <w:proofErr w:type="spellStart"/>
+            <w:r>
+              <w:t>frameFFT</w:t>
+            </w:r>
+            <w:proofErr w:type="spellEnd"/>
+            <w:r>
+              <w:t xml:space="preserve"> to a unique </w:t>
+            </w:r>
+            <w:proofErr w:type="spellStart"/>
+            <w:r>
+              <w:t>ptr</w:t>
+            </w:r>
+            <w:proofErr w:type="spellEnd"/>
+            <w:r>
+              <w:t xml:space="preserve"> does not fix issue</w:t>
             </w:r>
           </w:p>
         </w:tc>
@@ -872,7 +1585,7 @@
                           <pic:cNvPicPr/>
                         </pic:nvPicPr>
                         <pic:blipFill>
-                          <a:blip r:embed="rId4" cstate="print">
+                          <a:blip r:embed="rId5" cstate="print">
                             <a:extLst>
                               <a:ext uri="{28A0092B-C50C-407E-A947-70E740481C1C}">
                                 <a14:useLocalDpi xmlns:a14="http://schemas.microsoft.com/office/drawing/2010/main" val="0"/>
@@ -922,6 +1635,7 @@
         <w:spacing w:after="120"/>
       </w:pPr>
       <w:r>
+        <w:lastRenderedPageBreak/>
         <w:t>Runtime Error Solutions</w:t>
       </w:r>
     </w:p>
@@ -1142,6 +1856,1003 @@
           </w:p>
         </w:tc>
       </w:tr>
+      <w:tr>
+        <w:tc>
+          <w:tcPr>
+            <w:tcW w:w="826" w:type="dxa"/>
+          </w:tcPr>
+          <w:p>
+            <w:pPr>
+              <w:cnfStyle w:val="001000000000" w:firstRow="0" w:lastRow="0" w:firstColumn="1" w:lastColumn="0" w:oddVBand="0" w:evenVBand="0" w:oddHBand="0" w:evenHBand="0" w:firstRowFirstColumn="0" w:firstRowLastColumn="0" w:lastRowFirstColumn="0" w:lastRowLastColumn="0"/>
+            </w:pPr>
+            <w:r>
+              <w:t>3.3</w:t>
+            </w:r>
+          </w:p>
+        </w:tc>
+        <w:tc>
+          <w:tcPr>
+            <w:tcW w:w="1863" w:type="dxa"/>
+          </w:tcPr>
+          <w:p>
+            <w:r>
+              <w:rPr>
+                <w:rFonts w:ascii="Menlo" w:hAnsi="Menlo" w:cs="Menlo"/>
+                <w:color w:val="9EF1DD"/>
+              </w:rPr>
+              <w:t>Frames</w:t>
+            </w:r>
+            <w:r>
+              <w:rPr>
+                <w:rFonts w:ascii="Menlo" w:hAnsi="Menlo" w:cs="Menlo"/>
+                <w:color w:val="FFFFFF"/>
+              </w:rPr>
+              <w:t>::</w:t>
+            </w:r>
+            <w:r>
+              <w:rPr>
+                <w:rFonts w:ascii="Menlo" w:hAnsi="Menlo" w:cs="Menlo"/>
+                <w:color w:val="41A1C0"/>
+              </w:rPr>
+              <w:t>Frames</w:t>
+            </w:r>
+            <w:r>
+              <w:rPr>
+                <w:rFonts w:ascii="Menlo" w:hAnsi="Menlo" w:cs="Menlo"/>
+                <w:color w:val="FFFFFF"/>
+              </w:rPr>
+              <w:t>(</w:t>
+            </w:r>
+            <w:r>
+              <w:rPr>
+                <w:rFonts w:ascii="Menlo" w:hAnsi="Menlo" w:cs="Menlo"/>
+                <w:b/>
+                <w:bCs/>
+                <w:color w:val="FC5FA3"/>
+              </w:rPr>
+              <w:t>int</w:t>
+            </w:r>
+            <w:r>
+              <w:rPr>
+                <w:rFonts w:ascii="Menlo" w:hAnsi="Menlo" w:cs="Menlo"/>
+                <w:color w:val="FFFFFF"/>
+              </w:rPr>
+              <w:t xml:space="preserve"> </w:t>
+            </w:r>
+            <w:proofErr w:type="spellStart"/>
+            <w:r>
+              <w:rPr>
+                <w:rFonts w:ascii="Menlo" w:hAnsi="Menlo" w:cs="Menlo"/>
+                <w:color w:val="FFFFFF"/>
+              </w:rPr>
+              <w:t>startSample</w:t>
+            </w:r>
+            <w:proofErr w:type="spellEnd"/>
+            <w:r>
+              <w:rPr>
+                <w:rFonts w:ascii="Menlo" w:hAnsi="Menlo" w:cs="Menlo"/>
+                <w:color w:val="FFFFFF"/>
+              </w:rPr>
+              <w:t xml:space="preserve">, </w:t>
+            </w:r>
+            <w:r>
+              <w:rPr>
+                <w:rFonts w:ascii="Menlo" w:hAnsi="Menlo" w:cs="Menlo"/>
+                <w:b/>
+                <w:bCs/>
+                <w:color w:val="FC5FA3"/>
+              </w:rPr>
+              <w:t>int</w:t>
+            </w:r>
+            <w:r>
+              <w:rPr>
+                <w:rFonts w:ascii="Menlo" w:hAnsi="Menlo" w:cs="Menlo"/>
+                <w:color w:val="FFFFFF"/>
+              </w:rPr>
+              <w:t xml:space="preserve"> </w:t>
+            </w:r>
+            <w:proofErr w:type="spellStart"/>
+            <w:r>
+              <w:rPr>
+                <w:rFonts w:ascii="Menlo" w:hAnsi="Menlo" w:cs="Menlo"/>
+                <w:color w:val="FFFFFF"/>
+              </w:rPr>
+              <w:t>numSamples</w:t>
+            </w:r>
+            <w:proofErr w:type="spellEnd"/>
+            <w:r>
+              <w:rPr>
+                <w:rFonts w:ascii="Menlo" w:hAnsi="Menlo" w:cs="Menlo"/>
+                <w:color w:val="FFFFFF"/>
+              </w:rPr>
+              <w:t xml:space="preserve">, </w:t>
+            </w:r>
+            <w:proofErr w:type="spellStart"/>
+            <w:r>
+              <w:rPr>
+                <w:rFonts w:ascii="Menlo" w:hAnsi="Menlo" w:cs="Menlo"/>
+                <w:color w:val="9EF1DD"/>
+              </w:rPr>
+              <w:t>juce</w:t>
+            </w:r>
+            <w:proofErr w:type="spellEnd"/>
+            <w:r>
+              <w:rPr>
+                <w:rFonts w:ascii="Menlo" w:hAnsi="Menlo" w:cs="Menlo"/>
+                <w:color w:val="FFFFFF"/>
+              </w:rPr>
+              <w:t>::</w:t>
+            </w:r>
+            <w:proofErr w:type="spellStart"/>
+            <w:r>
+              <w:rPr>
+                <w:rFonts w:ascii="Menlo" w:hAnsi="Menlo" w:cs="Menlo"/>
+                <w:color w:val="9EF1DD"/>
+              </w:rPr>
+              <w:t>AudioBuffer</w:t>
+            </w:r>
+            <w:proofErr w:type="spellEnd"/>
+            <w:r>
+              <w:rPr>
+                <w:rFonts w:ascii="Menlo" w:hAnsi="Menlo" w:cs="Menlo"/>
+                <w:color w:val="FFFFFF"/>
+              </w:rPr>
+              <w:t>&lt;</w:t>
+            </w:r>
+            <w:r>
+              <w:rPr>
+                <w:rFonts w:ascii="Menlo" w:hAnsi="Menlo" w:cs="Menlo"/>
+                <w:b/>
+                <w:bCs/>
+                <w:color w:val="FC5FA3"/>
+              </w:rPr>
+              <w:t>float</w:t>
+            </w:r>
+            <w:r>
+              <w:rPr>
+                <w:rFonts w:ascii="Menlo" w:hAnsi="Menlo" w:cs="Menlo"/>
+                <w:color w:val="FFFFFF"/>
+              </w:rPr>
+              <w:t>&gt; *&amp;</w:t>
+            </w:r>
+            <w:proofErr w:type="spellStart"/>
+            <w:r>
+              <w:rPr>
+                <w:rFonts w:ascii="Menlo" w:hAnsi="Menlo" w:cs="Menlo"/>
+                <w:color w:val="FFFFFF"/>
+              </w:rPr>
+              <w:t>bufferToReadFrom</w:t>
+            </w:r>
+            <w:proofErr w:type="spellEnd"/>
+            <w:r>
+              <w:rPr>
+                <w:rFonts w:ascii="Menlo" w:hAnsi="Menlo" w:cs="Menlo"/>
+                <w:color w:val="FFFFFF"/>
+              </w:rPr>
+              <w:t xml:space="preserve">, </w:t>
+            </w:r>
+            <w:proofErr w:type="spellStart"/>
+            <w:r>
+              <w:rPr>
+                <w:rFonts w:ascii="Menlo" w:hAnsi="Menlo" w:cs="Menlo"/>
+                <w:color w:val="9EF1DD"/>
+              </w:rPr>
+              <w:t>juce</w:t>
+            </w:r>
+            <w:proofErr w:type="spellEnd"/>
+            <w:r>
+              <w:rPr>
+                <w:rFonts w:ascii="Menlo" w:hAnsi="Menlo" w:cs="Menlo"/>
+                <w:color w:val="FFFFFF"/>
+              </w:rPr>
+              <w:t>::</w:t>
+            </w:r>
+            <w:proofErr w:type="spellStart"/>
+            <w:r>
+              <w:rPr>
+                <w:rFonts w:ascii="Menlo" w:hAnsi="Menlo" w:cs="Menlo"/>
+                <w:color w:val="9EF1DD"/>
+              </w:rPr>
+              <w:t>AudioFormatReader</w:t>
+            </w:r>
+            <w:proofErr w:type="spellEnd"/>
+            <w:r>
+              <w:rPr>
+                <w:rFonts w:ascii="Menlo" w:hAnsi="Menlo" w:cs="Menlo"/>
+                <w:color w:val="FFFFFF"/>
+              </w:rPr>
+              <w:t xml:space="preserve"> *</w:t>
+            </w:r>
+            <w:proofErr w:type="spellStart"/>
+            <w:r>
+              <w:rPr>
+                <w:rFonts w:ascii="Menlo" w:hAnsi="Menlo" w:cs="Menlo"/>
+                <w:color w:val="FFFFFF"/>
+              </w:rPr>
+              <w:t>formatReaderRef</w:t>
+            </w:r>
+            <w:proofErr w:type="spellEnd"/>
+            <w:r>
+              <w:rPr>
+                <w:rFonts w:ascii="Menlo" w:hAnsi="Menlo" w:cs="Menlo"/>
+                <w:color w:val="FFFFFF"/>
+              </w:rPr>
+              <w:t xml:space="preserve">, </w:t>
+            </w:r>
+            <w:proofErr w:type="spellStart"/>
+            <w:r>
+              <w:rPr>
+                <w:rFonts w:ascii="Menlo" w:hAnsi="Menlo" w:cs="Menlo"/>
+                <w:color w:val="9EF1DD"/>
+              </w:rPr>
+              <w:t>juce</w:t>
+            </w:r>
+            <w:proofErr w:type="spellEnd"/>
+            <w:r>
+              <w:rPr>
+                <w:rFonts w:ascii="Menlo" w:hAnsi="Menlo" w:cs="Menlo"/>
+                <w:color w:val="FFFFFF"/>
+              </w:rPr>
+              <w:t>::</w:t>
+            </w:r>
+            <w:proofErr w:type="spellStart"/>
+            <w:r>
+              <w:rPr>
+                <w:rFonts w:ascii="Menlo" w:hAnsi="Menlo" w:cs="Menlo"/>
+                <w:color w:val="9EF1DD"/>
+              </w:rPr>
+              <w:t>dsp</w:t>
+            </w:r>
+            <w:proofErr w:type="spellEnd"/>
+            <w:r>
+              <w:rPr>
+                <w:rFonts w:ascii="Menlo" w:hAnsi="Menlo" w:cs="Menlo"/>
+                <w:color w:val="FFFFFF"/>
+              </w:rPr>
+              <w:t>::</w:t>
+            </w:r>
+            <w:proofErr w:type="spellStart"/>
+            <w:r>
+              <w:rPr>
+                <w:rFonts w:ascii="Menlo" w:hAnsi="Menlo" w:cs="Menlo"/>
+                <w:color w:val="9EF1DD"/>
+              </w:rPr>
+              <w:t>WindowingFunction</w:t>
+            </w:r>
+            <w:proofErr w:type="spellEnd"/>
+            <w:r>
+              <w:rPr>
+                <w:rFonts w:ascii="Menlo" w:hAnsi="Menlo" w:cs="Menlo"/>
+                <w:color w:val="FFFFFF"/>
+              </w:rPr>
+              <w:t>&lt;</w:t>
+            </w:r>
+            <w:r>
+              <w:rPr>
+                <w:rFonts w:ascii="Menlo" w:hAnsi="Menlo" w:cs="Menlo"/>
+                <w:b/>
+                <w:bCs/>
+                <w:color w:val="FC5FA3"/>
+              </w:rPr>
+              <w:t>float</w:t>
+            </w:r>
+            <w:r>
+              <w:rPr>
+                <w:rFonts w:ascii="Menlo" w:hAnsi="Menlo" w:cs="Menlo"/>
+                <w:color w:val="FFFFFF"/>
+              </w:rPr>
+              <w:t>&gt; &amp;</w:t>
+            </w:r>
+            <w:proofErr w:type="spellStart"/>
+            <w:r>
+              <w:rPr>
+                <w:rFonts w:ascii="Menlo" w:hAnsi="Menlo" w:cs="Menlo"/>
+                <w:color w:val="FFFFFF"/>
+              </w:rPr>
+              <w:t>clipWindowFunctionRef</w:t>
+            </w:r>
+            <w:proofErr w:type="spellEnd"/>
+            <w:r>
+              <w:rPr>
+                <w:rFonts w:ascii="Menlo" w:hAnsi="Menlo" w:cs="Menlo"/>
+                <w:color w:val="FFFFFF"/>
+              </w:rPr>
+              <w:t xml:space="preserve">) :  </w:t>
+            </w:r>
+            <w:proofErr w:type="spellStart"/>
+            <w:r>
+              <w:rPr>
+                <w:rFonts w:ascii="Menlo" w:hAnsi="Menlo" w:cs="Menlo"/>
+                <w:color w:val="67B7A4"/>
+              </w:rPr>
+              <w:t>frameAudioBuffers</w:t>
+            </w:r>
+            <w:proofErr w:type="spellEnd"/>
+            <w:r>
+              <w:rPr>
+                <w:rFonts w:ascii="Menlo" w:hAnsi="Menlo" w:cs="Menlo"/>
+                <w:color w:val="FFFFFF"/>
+              </w:rPr>
+              <w:t>(</w:t>
+            </w:r>
+            <w:r>
+              <w:rPr>
+                <w:rFonts w:ascii="Menlo" w:hAnsi="Menlo" w:cs="Menlo"/>
+                <w:b/>
+                <w:bCs/>
+                <w:color w:val="FC5FA3"/>
+              </w:rPr>
+              <w:t>new</w:t>
+            </w:r>
+            <w:r>
+              <w:rPr>
+                <w:rFonts w:ascii="Menlo" w:hAnsi="Menlo" w:cs="Menlo"/>
+                <w:color w:val="FFFFFF"/>
+              </w:rPr>
+              <w:t xml:space="preserve"> </w:t>
+            </w:r>
+            <w:r>
+              <w:rPr>
+                <w:rFonts w:ascii="Menlo" w:hAnsi="Menlo" w:cs="Menlo"/>
+                <w:b/>
+                <w:bCs/>
+                <w:color w:val="FC5FA3"/>
+              </w:rPr>
+              <w:t>float</w:t>
+            </w:r>
+            <w:r>
+              <w:rPr>
+                <w:rFonts w:ascii="Menlo" w:hAnsi="Menlo" w:cs="Menlo"/>
+                <w:color w:val="FFFFFF"/>
+              </w:rPr>
+              <w:t>*[</w:t>
+            </w:r>
+            <w:proofErr w:type="spellStart"/>
+            <w:r>
+              <w:rPr>
+                <w:rFonts w:ascii="Menlo" w:hAnsi="Menlo" w:cs="Menlo"/>
+                <w:color w:val="FFFFFF"/>
+              </w:rPr>
+              <w:t>formatReaderRef</w:t>
+            </w:r>
+            <w:proofErr w:type="spellEnd"/>
+            <w:r>
+              <w:rPr>
+                <w:rFonts w:ascii="Menlo" w:hAnsi="Menlo" w:cs="Menlo"/>
+                <w:color w:val="FFFFFF"/>
+              </w:rPr>
+              <w:t>-&gt;</w:t>
+            </w:r>
+            <w:proofErr w:type="spellStart"/>
+            <w:r>
+              <w:rPr>
+                <w:rFonts w:ascii="Menlo" w:hAnsi="Menlo" w:cs="Menlo"/>
+                <w:color w:val="67B7A4"/>
+              </w:rPr>
+              <w:t>numChannels</w:t>
+            </w:r>
+            <w:proofErr w:type="spellEnd"/>
+            <w:r>
+              <w:rPr>
+                <w:rFonts w:ascii="Menlo" w:hAnsi="Menlo" w:cs="Menlo"/>
+                <w:color w:val="FFFFFF"/>
+              </w:rPr>
+              <w:t xml:space="preserve">]()), </w:t>
+            </w:r>
+            <w:proofErr w:type="spellStart"/>
+            <w:r>
+              <w:rPr>
+                <w:rFonts w:ascii="Menlo" w:hAnsi="Menlo" w:cs="Menlo"/>
+                <w:color w:val="67B7A4"/>
+              </w:rPr>
+              <w:t>frameFFTBuffers</w:t>
+            </w:r>
+            <w:proofErr w:type="spellEnd"/>
+            <w:r>
+              <w:rPr>
+                <w:rFonts w:ascii="Menlo" w:hAnsi="Menlo" w:cs="Menlo"/>
+                <w:color w:val="FFFFFF"/>
+              </w:rPr>
+              <w:t>(</w:t>
+            </w:r>
+            <w:r>
+              <w:rPr>
+                <w:rFonts w:ascii="Menlo" w:hAnsi="Menlo" w:cs="Menlo"/>
+                <w:b/>
+                <w:bCs/>
+                <w:color w:val="FC5FA3"/>
+              </w:rPr>
+              <w:t>new</w:t>
+            </w:r>
+            <w:r>
+              <w:rPr>
+                <w:rFonts w:ascii="Menlo" w:hAnsi="Menlo" w:cs="Menlo"/>
+                <w:color w:val="FFFFFF"/>
+              </w:rPr>
+              <w:t xml:space="preserve"> </w:t>
+            </w:r>
+            <w:r>
+              <w:rPr>
+                <w:rFonts w:ascii="Menlo" w:hAnsi="Menlo" w:cs="Menlo"/>
+                <w:b/>
+                <w:bCs/>
+                <w:color w:val="FC5FA3"/>
+              </w:rPr>
+              <w:t>float</w:t>
+            </w:r>
+            <w:r>
+              <w:rPr>
+                <w:rFonts w:ascii="Menlo" w:hAnsi="Menlo" w:cs="Menlo"/>
+                <w:color w:val="FFFFFF"/>
+              </w:rPr>
+              <w:t>*[</w:t>
+            </w:r>
+            <w:proofErr w:type="spellStart"/>
+            <w:r>
+              <w:rPr>
+                <w:rFonts w:ascii="Menlo" w:hAnsi="Menlo" w:cs="Menlo"/>
+                <w:color w:val="FFFFFF"/>
+              </w:rPr>
+              <w:t>formatReaderRef</w:t>
+            </w:r>
+            <w:proofErr w:type="spellEnd"/>
+            <w:r>
+              <w:rPr>
+                <w:rFonts w:ascii="Menlo" w:hAnsi="Menlo" w:cs="Menlo"/>
+                <w:color w:val="FFFFFF"/>
+              </w:rPr>
+              <w:t>-&gt;</w:t>
+            </w:r>
+            <w:proofErr w:type="spellStart"/>
+            <w:r>
+              <w:rPr>
+                <w:rFonts w:ascii="Menlo" w:hAnsi="Menlo" w:cs="Menlo"/>
+                <w:color w:val="67B7A4"/>
+              </w:rPr>
+              <w:t>numChannels</w:t>
+            </w:r>
+            <w:proofErr w:type="spellEnd"/>
+            <w:r>
+              <w:rPr>
+                <w:rFonts w:ascii="Menlo" w:hAnsi="Menlo" w:cs="Menlo"/>
+                <w:color w:val="FFFFFF"/>
+              </w:rPr>
+              <w:t xml:space="preserve">]()), </w:t>
+            </w:r>
+            <w:proofErr w:type="spellStart"/>
+            <w:r>
+              <w:rPr>
+                <w:rFonts w:ascii="Menlo" w:hAnsi="Menlo" w:cs="Menlo"/>
+                <w:color w:val="67B7A4"/>
+              </w:rPr>
+              <w:t>frameFFT</w:t>
+            </w:r>
+            <w:proofErr w:type="spellEnd"/>
+            <w:r>
+              <w:rPr>
+                <w:rFonts w:ascii="Menlo" w:hAnsi="Menlo" w:cs="Menlo"/>
+                <w:color w:val="FFFFFF"/>
+              </w:rPr>
+              <w:t>(</w:t>
+            </w:r>
+            <w:r>
+              <w:rPr>
+                <w:rFonts w:ascii="Menlo" w:hAnsi="Menlo" w:cs="Menlo"/>
+                <w:color w:val="D0BF69"/>
+              </w:rPr>
+              <w:t>512</w:t>
+            </w:r>
+            <w:r>
+              <w:rPr>
+                <w:rFonts w:ascii="Menlo" w:hAnsi="Menlo" w:cs="Menlo"/>
+                <w:color w:val="FFFFFF"/>
+              </w:rPr>
+              <w:t>)</w:t>
+            </w:r>
+          </w:p>
+        </w:tc>
+        <w:tc>
+          <w:tcPr>
+            <w:tcW w:w="2268" w:type="dxa"/>
+          </w:tcPr>
+          <w:p>
+            <w:r>
+              <w:rPr>
+                <w:rFonts w:ascii="Menlo" w:hAnsi="Menlo" w:cs="Menlo"/>
+                <w:color w:val="9EF1DD"/>
+              </w:rPr>
+              <w:t>Frames</w:t>
+            </w:r>
+            <w:r>
+              <w:rPr>
+                <w:rFonts w:ascii="Menlo" w:hAnsi="Menlo" w:cs="Menlo"/>
+                <w:color w:val="FFFFFF"/>
+              </w:rPr>
+              <w:t>::</w:t>
+            </w:r>
+            <w:r>
+              <w:rPr>
+                <w:rFonts w:ascii="Menlo" w:hAnsi="Menlo" w:cs="Menlo"/>
+                <w:color w:val="41A1C0"/>
+              </w:rPr>
+              <w:t>Frames</w:t>
+            </w:r>
+            <w:r>
+              <w:rPr>
+                <w:rFonts w:ascii="Menlo" w:hAnsi="Menlo" w:cs="Menlo"/>
+                <w:color w:val="FFFFFF"/>
+              </w:rPr>
+              <w:t>(</w:t>
+            </w:r>
+            <w:r>
+              <w:rPr>
+                <w:rFonts w:ascii="Menlo" w:hAnsi="Menlo" w:cs="Menlo"/>
+                <w:b/>
+                <w:bCs/>
+                <w:color w:val="FC5FA3"/>
+              </w:rPr>
+              <w:t>int</w:t>
+            </w:r>
+            <w:r>
+              <w:rPr>
+                <w:rFonts w:ascii="Menlo" w:hAnsi="Menlo" w:cs="Menlo"/>
+                <w:color w:val="FFFFFF"/>
+              </w:rPr>
+              <w:t xml:space="preserve"> </w:t>
+            </w:r>
+            <w:proofErr w:type="spellStart"/>
+            <w:r>
+              <w:rPr>
+                <w:rFonts w:ascii="Menlo" w:hAnsi="Menlo" w:cs="Menlo"/>
+                <w:color w:val="FFFFFF"/>
+              </w:rPr>
+              <w:t>startSample</w:t>
+            </w:r>
+            <w:proofErr w:type="spellEnd"/>
+            <w:r>
+              <w:rPr>
+                <w:rFonts w:ascii="Menlo" w:hAnsi="Menlo" w:cs="Menlo"/>
+                <w:color w:val="FFFFFF"/>
+              </w:rPr>
+              <w:t xml:space="preserve">, </w:t>
+            </w:r>
+            <w:r>
+              <w:rPr>
+                <w:rFonts w:ascii="Menlo" w:hAnsi="Menlo" w:cs="Menlo"/>
+                <w:b/>
+                <w:bCs/>
+                <w:color w:val="FC5FA3"/>
+              </w:rPr>
+              <w:t>int</w:t>
+            </w:r>
+            <w:r>
+              <w:rPr>
+                <w:rFonts w:ascii="Menlo" w:hAnsi="Menlo" w:cs="Menlo"/>
+                <w:color w:val="FFFFFF"/>
+              </w:rPr>
+              <w:t xml:space="preserve"> </w:t>
+            </w:r>
+            <w:proofErr w:type="spellStart"/>
+            <w:r>
+              <w:rPr>
+                <w:rFonts w:ascii="Menlo" w:hAnsi="Menlo" w:cs="Menlo"/>
+                <w:color w:val="FFFFFF"/>
+              </w:rPr>
+              <w:t>numSamples</w:t>
+            </w:r>
+            <w:proofErr w:type="spellEnd"/>
+            <w:r>
+              <w:rPr>
+                <w:rFonts w:ascii="Menlo" w:hAnsi="Menlo" w:cs="Menlo"/>
+                <w:color w:val="FFFFFF"/>
+              </w:rPr>
+              <w:t xml:space="preserve">, </w:t>
+            </w:r>
+            <w:proofErr w:type="spellStart"/>
+            <w:r>
+              <w:rPr>
+                <w:rFonts w:ascii="Menlo" w:hAnsi="Menlo" w:cs="Menlo"/>
+                <w:color w:val="9EF1DD"/>
+              </w:rPr>
+              <w:t>juce</w:t>
+            </w:r>
+            <w:proofErr w:type="spellEnd"/>
+            <w:r>
+              <w:rPr>
+                <w:rFonts w:ascii="Menlo" w:hAnsi="Menlo" w:cs="Menlo"/>
+                <w:color w:val="FFFFFF"/>
+              </w:rPr>
+              <w:t>::</w:t>
+            </w:r>
+            <w:proofErr w:type="spellStart"/>
+            <w:r>
+              <w:rPr>
+                <w:rFonts w:ascii="Menlo" w:hAnsi="Menlo" w:cs="Menlo"/>
+                <w:color w:val="9EF1DD"/>
+              </w:rPr>
+              <w:t>AudioBuffer</w:t>
+            </w:r>
+            <w:proofErr w:type="spellEnd"/>
+            <w:r>
+              <w:rPr>
+                <w:rFonts w:ascii="Menlo" w:hAnsi="Menlo" w:cs="Menlo"/>
+                <w:color w:val="FFFFFF"/>
+              </w:rPr>
+              <w:t>&lt;</w:t>
+            </w:r>
+            <w:r>
+              <w:rPr>
+                <w:rFonts w:ascii="Menlo" w:hAnsi="Menlo" w:cs="Menlo"/>
+                <w:b/>
+                <w:bCs/>
+                <w:color w:val="FC5FA3"/>
+              </w:rPr>
+              <w:t>float</w:t>
+            </w:r>
+            <w:r>
+              <w:rPr>
+                <w:rFonts w:ascii="Menlo" w:hAnsi="Menlo" w:cs="Menlo"/>
+                <w:color w:val="FFFFFF"/>
+              </w:rPr>
+              <w:t>&gt; *&amp;</w:t>
+            </w:r>
+            <w:proofErr w:type="spellStart"/>
+            <w:r>
+              <w:rPr>
+                <w:rFonts w:ascii="Menlo" w:hAnsi="Menlo" w:cs="Menlo"/>
+                <w:color w:val="FFFFFF"/>
+              </w:rPr>
+              <w:t>bufferToReadFrom</w:t>
+            </w:r>
+            <w:proofErr w:type="spellEnd"/>
+            <w:r>
+              <w:rPr>
+                <w:rFonts w:ascii="Menlo" w:hAnsi="Menlo" w:cs="Menlo"/>
+                <w:color w:val="FFFFFF"/>
+              </w:rPr>
+              <w:t xml:space="preserve">, </w:t>
+            </w:r>
+            <w:proofErr w:type="spellStart"/>
+            <w:r>
+              <w:rPr>
+                <w:rFonts w:ascii="Menlo" w:hAnsi="Menlo" w:cs="Menlo"/>
+                <w:color w:val="9EF1DD"/>
+              </w:rPr>
+              <w:t>juce</w:t>
+            </w:r>
+            <w:proofErr w:type="spellEnd"/>
+            <w:r>
+              <w:rPr>
+                <w:rFonts w:ascii="Menlo" w:hAnsi="Menlo" w:cs="Menlo"/>
+                <w:color w:val="FFFFFF"/>
+              </w:rPr>
+              <w:t>::</w:t>
+            </w:r>
+            <w:proofErr w:type="spellStart"/>
+            <w:r>
+              <w:rPr>
+                <w:rFonts w:ascii="Menlo" w:hAnsi="Menlo" w:cs="Menlo"/>
+                <w:color w:val="9EF1DD"/>
+              </w:rPr>
+              <w:t>AudioFormatReader</w:t>
+            </w:r>
+            <w:proofErr w:type="spellEnd"/>
+            <w:r>
+              <w:rPr>
+                <w:rFonts w:ascii="Menlo" w:hAnsi="Menlo" w:cs="Menlo"/>
+                <w:color w:val="FFFFFF"/>
+              </w:rPr>
+              <w:t xml:space="preserve"> *</w:t>
+            </w:r>
+            <w:proofErr w:type="spellStart"/>
+            <w:r>
+              <w:rPr>
+                <w:rFonts w:ascii="Menlo" w:hAnsi="Menlo" w:cs="Menlo"/>
+                <w:color w:val="FFFFFF"/>
+              </w:rPr>
+              <w:t>formatReaderRef</w:t>
+            </w:r>
+            <w:proofErr w:type="spellEnd"/>
+            <w:r>
+              <w:rPr>
+                <w:rFonts w:ascii="Menlo" w:hAnsi="Menlo" w:cs="Menlo"/>
+                <w:color w:val="FFFFFF"/>
+              </w:rPr>
+              <w:t xml:space="preserve">, </w:t>
+            </w:r>
+            <w:proofErr w:type="spellStart"/>
+            <w:r>
+              <w:rPr>
+                <w:rFonts w:ascii="Menlo" w:hAnsi="Menlo" w:cs="Menlo"/>
+                <w:color w:val="9EF1DD"/>
+              </w:rPr>
+              <w:t>juce</w:t>
+            </w:r>
+            <w:proofErr w:type="spellEnd"/>
+            <w:r>
+              <w:rPr>
+                <w:rFonts w:ascii="Menlo" w:hAnsi="Menlo" w:cs="Menlo"/>
+                <w:color w:val="FFFFFF"/>
+              </w:rPr>
+              <w:t>::</w:t>
+            </w:r>
+            <w:proofErr w:type="spellStart"/>
+            <w:r>
+              <w:rPr>
+                <w:rFonts w:ascii="Menlo" w:hAnsi="Menlo" w:cs="Menlo"/>
+                <w:color w:val="9EF1DD"/>
+              </w:rPr>
+              <w:t>dsp</w:t>
+            </w:r>
+            <w:proofErr w:type="spellEnd"/>
+            <w:r>
+              <w:rPr>
+                <w:rFonts w:ascii="Menlo" w:hAnsi="Menlo" w:cs="Menlo"/>
+                <w:color w:val="FFFFFF"/>
+              </w:rPr>
+              <w:t>::</w:t>
+            </w:r>
+            <w:proofErr w:type="spellStart"/>
+            <w:r>
+              <w:rPr>
+                <w:rFonts w:ascii="Menlo" w:hAnsi="Menlo" w:cs="Menlo"/>
+                <w:color w:val="9EF1DD"/>
+              </w:rPr>
+              <w:t>WindowingFunction</w:t>
+            </w:r>
+            <w:proofErr w:type="spellEnd"/>
+            <w:r>
+              <w:rPr>
+                <w:rFonts w:ascii="Menlo" w:hAnsi="Menlo" w:cs="Menlo"/>
+                <w:color w:val="FFFFFF"/>
+              </w:rPr>
+              <w:t>&lt;</w:t>
+            </w:r>
+            <w:r>
+              <w:rPr>
+                <w:rFonts w:ascii="Menlo" w:hAnsi="Menlo" w:cs="Menlo"/>
+                <w:b/>
+                <w:bCs/>
+                <w:color w:val="FC5FA3"/>
+              </w:rPr>
+              <w:t>float</w:t>
+            </w:r>
+            <w:r>
+              <w:rPr>
+                <w:rFonts w:ascii="Menlo" w:hAnsi="Menlo" w:cs="Menlo"/>
+                <w:color w:val="FFFFFF"/>
+              </w:rPr>
+              <w:t>&gt; &amp;</w:t>
+            </w:r>
+            <w:proofErr w:type="spellStart"/>
+            <w:r>
+              <w:rPr>
+                <w:rFonts w:ascii="Menlo" w:hAnsi="Menlo" w:cs="Menlo"/>
+                <w:color w:val="FFFFFF"/>
+              </w:rPr>
+              <w:t>clipWindowFunctionRef</w:t>
+            </w:r>
+            <w:proofErr w:type="spellEnd"/>
+            <w:r>
+              <w:rPr>
+                <w:rFonts w:ascii="Menlo" w:hAnsi="Menlo" w:cs="Menlo"/>
+                <w:color w:val="FFFFFF"/>
+              </w:rPr>
+              <w:t xml:space="preserve">) :  </w:t>
+            </w:r>
+            <w:proofErr w:type="spellStart"/>
+            <w:r>
+              <w:rPr>
+                <w:rFonts w:ascii="Menlo" w:hAnsi="Menlo" w:cs="Menlo"/>
+                <w:color w:val="67B7A4"/>
+              </w:rPr>
+              <w:t>frameAudioBuffers</w:t>
+            </w:r>
+            <w:proofErr w:type="spellEnd"/>
+            <w:r>
+              <w:rPr>
+                <w:rFonts w:ascii="Menlo" w:hAnsi="Menlo" w:cs="Menlo"/>
+                <w:color w:val="FFFFFF"/>
+              </w:rPr>
+              <w:t>(</w:t>
+            </w:r>
+            <w:r>
+              <w:rPr>
+                <w:rFonts w:ascii="Menlo" w:hAnsi="Menlo" w:cs="Menlo"/>
+                <w:b/>
+                <w:bCs/>
+                <w:color w:val="FC5FA3"/>
+              </w:rPr>
+              <w:t>new</w:t>
+            </w:r>
+            <w:r>
+              <w:rPr>
+                <w:rFonts w:ascii="Menlo" w:hAnsi="Menlo" w:cs="Menlo"/>
+                <w:color w:val="FFFFFF"/>
+              </w:rPr>
+              <w:t xml:space="preserve"> </w:t>
+            </w:r>
+            <w:r>
+              <w:rPr>
+                <w:rFonts w:ascii="Menlo" w:hAnsi="Menlo" w:cs="Menlo"/>
+                <w:b/>
+                <w:bCs/>
+                <w:color w:val="FC5FA3"/>
+              </w:rPr>
+              <w:t>float</w:t>
+            </w:r>
+            <w:r>
+              <w:rPr>
+                <w:rFonts w:ascii="Menlo" w:hAnsi="Menlo" w:cs="Menlo"/>
+                <w:color w:val="FFFFFF"/>
+              </w:rPr>
+              <w:t>*[</w:t>
+            </w:r>
+            <w:proofErr w:type="spellStart"/>
+            <w:r>
+              <w:rPr>
+                <w:rFonts w:ascii="Menlo" w:hAnsi="Menlo" w:cs="Menlo"/>
+                <w:color w:val="FFFFFF"/>
+              </w:rPr>
+              <w:t>formatReaderRef</w:t>
+            </w:r>
+            <w:proofErr w:type="spellEnd"/>
+            <w:r>
+              <w:rPr>
+                <w:rFonts w:ascii="Menlo" w:hAnsi="Menlo" w:cs="Menlo"/>
+                <w:color w:val="FFFFFF"/>
+              </w:rPr>
+              <w:t>-&gt;</w:t>
+            </w:r>
+            <w:proofErr w:type="spellStart"/>
+            <w:r>
+              <w:rPr>
+                <w:rFonts w:ascii="Menlo" w:hAnsi="Menlo" w:cs="Menlo"/>
+                <w:color w:val="67B7A4"/>
+              </w:rPr>
+              <w:t>numChannels</w:t>
+            </w:r>
+            <w:proofErr w:type="spellEnd"/>
+            <w:r>
+              <w:rPr>
+                <w:rFonts w:ascii="Menlo" w:hAnsi="Menlo" w:cs="Menlo"/>
+                <w:color w:val="FFFFFF"/>
+              </w:rPr>
+              <w:t xml:space="preserve">]()), </w:t>
+            </w:r>
+            <w:proofErr w:type="spellStart"/>
+            <w:r>
+              <w:rPr>
+                <w:rFonts w:ascii="Menlo" w:hAnsi="Menlo" w:cs="Menlo"/>
+                <w:color w:val="67B7A4"/>
+              </w:rPr>
+              <w:t>frameFFTBuffers</w:t>
+            </w:r>
+            <w:proofErr w:type="spellEnd"/>
+            <w:r>
+              <w:rPr>
+                <w:rFonts w:ascii="Menlo" w:hAnsi="Menlo" w:cs="Menlo"/>
+                <w:color w:val="FFFFFF"/>
+              </w:rPr>
+              <w:t>(</w:t>
+            </w:r>
+            <w:r>
+              <w:rPr>
+                <w:rFonts w:ascii="Menlo" w:hAnsi="Menlo" w:cs="Menlo"/>
+                <w:b/>
+                <w:bCs/>
+                <w:color w:val="FC5FA3"/>
+              </w:rPr>
+              <w:t>new</w:t>
+            </w:r>
+            <w:r>
+              <w:rPr>
+                <w:rFonts w:ascii="Menlo" w:hAnsi="Menlo" w:cs="Menlo"/>
+                <w:color w:val="FFFFFF"/>
+              </w:rPr>
+              <w:t xml:space="preserve"> </w:t>
+            </w:r>
+            <w:r>
+              <w:rPr>
+                <w:rFonts w:ascii="Menlo" w:hAnsi="Menlo" w:cs="Menlo"/>
+                <w:b/>
+                <w:bCs/>
+                <w:color w:val="FC5FA3"/>
+              </w:rPr>
+              <w:t>float</w:t>
+            </w:r>
+            <w:r>
+              <w:rPr>
+                <w:rFonts w:ascii="Menlo" w:hAnsi="Menlo" w:cs="Menlo"/>
+                <w:color w:val="FFFFFF"/>
+              </w:rPr>
+              <w:t>*[</w:t>
+            </w:r>
+            <w:proofErr w:type="spellStart"/>
+            <w:r>
+              <w:rPr>
+                <w:rFonts w:ascii="Menlo" w:hAnsi="Menlo" w:cs="Menlo"/>
+                <w:color w:val="FFFFFF"/>
+              </w:rPr>
+              <w:t>formatReaderRef</w:t>
+            </w:r>
+            <w:proofErr w:type="spellEnd"/>
+            <w:r>
+              <w:rPr>
+                <w:rFonts w:ascii="Menlo" w:hAnsi="Menlo" w:cs="Menlo"/>
+                <w:color w:val="FFFFFF"/>
+              </w:rPr>
+              <w:t>-&gt;</w:t>
+            </w:r>
+            <w:proofErr w:type="spellStart"/>
+            <w:r>
+              <w:rPr>
+                <w:rFonts w:ascii="Menlo" w:hAnsi="Menlo" w:cs="Menlo"/>
+                <w:color w:val="67B7A4"/>
+              </w:rPr>
+              <w:t>numChannels</w:t>
+            </w:r>
+            <w:proofErr w:type="spellEnd"/>
+            <w:r>
+              <w:rPr>
+                <w:rFonts w:ascii="Menlo" w:hAnsi="Menlo" w:cs="Menlo"/>
+                <w:color w:val="FFFFFF"/>
+              </w:rPr>
+              <w:t xml:space="preserve">]()), </w:t>
+            </w:r>
+            <w:proofErr w:type="spellStart"/>
+            <w:r>
+              <w:rPr>
+                <w:rFonts w:ascii="Menlo" w:hAnsi="Menlo" w:cs="Menlo"/>
+                <w:color w:val="67B7A4"/>
+              </w:rPr>
+              <w:t>frameFFT</w:t>
+            </w:r>
+            <w:proofErr w:type="spellEnd"/>
+            <w:r>
+              <w:rPr>
+                <w:rFonts w:ascii="Menlo" w:hAnsi="Menlo" w:cs="Menlo"/>
+                <w:color w:val="FFFFFF"/>
+              </w:rPr>
+              <w:t>(</w:t>
+            </w:r>
+            <w:r>
+              <w:rPr>
+                <w:rFonts w:ascii="Menlo" w:hAnsi="Menlo" w:cs="Menlo"/>
+                <w:color w:val="D0BF69"/>
+              </w:rPr>
+              <w:t>9</w:t>
+            </w:r>
+            <w:r>
+              <w:rPr>
+                <w:rFonts w:ascii="Menlo" w:hAnsi="Menlo" w:cs="Menlo"/>
+                <w:color w:val="FFFFFF"/>
+              </w:rPr>
+              <w:t>)</w:t>
+            </w:r>
+          </w:p>
+        </w:tc>
+        <w:tc>
+          <w:tcPr>
+            <w:tcW w:w="2835" w:type="dxa"/>
+          </w:tcPr>
+          <w:p>
+            <w:r>
+              <w:t>Frames.cpp</w:t>
+            </w:r>
+          </w:p>
+        </w:tc>
+        <w:tc>
+          <w:tcPr>
+            <w:tcW w:w="2693" w:type="dxa"/>
+          </w:tcPr>
+          <w:p>
+            <w:r>
+              <w:t>Order now generates FFT size of 512</w:t>
+            </w:r>
+          </w:p>
+        </w:tc>
+      </w:tr>
     </w:tbl>
     <w:p/>
     <w:p>
@@ -1253,7 +2964,7 @@
                           <pic:cNvPicPr/>
                         </pic:nvPicPr>
                         <pic:blipFill>
-                          <a:blip r:embed="rId5" cstate="print">
+                          <a:blip r:embed="rId6" cstate="print">
                             <a:extLst>
                               <a:ext uri="{28A0092B-C50C-407E-A947-70E740481C1C}">
                                 <a14:useLocalDpi xmlns:a14="http://schemas.microsoft.com/office/drawing/2010/main" val="0"/>
@@ -1305,6 +3016,35 @@
       </w:tr>
     </w:tbl>
     <w:p/>
+    <w:p>
+      <w:pPr>
+        <w:pStyle w:val="Heading1"/>
+      </w:pPr>
+      <w:r>
+        <w:t>Sources</w:t>
+      </w:r>
+    </w:p>
+    <w:p/>
+    <w:p>
+      <w:pPr>
+        <w:pStyle w:val="ListParagraph"/>
+        <w:numPr>
+          <w:ilvl w:val="0"/>
+          <w:numId w:val="1"/>
+        </w:numPr>
+      </w:pPr>
+      <w:hyperlink r:id="rId7" w:history="1">
+        <w:r>
+          <w:rPr>
+            <w:rStyle w:val="Hyperlink"/>
+          </w:rPr>
+          <w:t>https://stackoverflow.com/questions/19840671/malloc-error-incorrect-checksum-for-freed-object-object-was-probably-mod/19841133</w:t>
+        </w:r>
+      </w:hyperlink>
+      <w:r>
+        <w:t xml:space="preserve"> [Accessed 24 Nov. 20]</w:t>
+      </w:r>
+    </w:p>
     <w:sectPr>
       <w:pgSz w:w="11906" w:h="16838"/>
       <w:pgMar w:top="720" w:right="720" w:bottom="720" w:left="720" w:header="708" w:footer="708" w:gutter="0"/>
@@ -1313,6 +3053,100 @@
     </w:sectPr>
   </w:body>
 </w:document>
+</file>
+
+<file path=word/numbering.xml><?xml version="1.0" encoding="utf-8"?>
+<w:numbering xmlns:wpc="http://schemas.microsoft.com/office/word/2010/wordprocessingCanvas" xmlns:cx="http://schemas.microsoft.com/office/drawing/2014/chartex" xmlns:cx1="http://schemas.microsoft.com/office/drawing/2015/9/8/chartex" xmlns:cx2="http://schemas.microsoft.com/office/drawing/2015/10/21/chartex" xmlns:cx3="http://schemas.microsoft.com/office/drawing/2016/5/9/chartex" xmlns:cx4="http://schemas.microsoft.com/office/drawing/2016/5/10/chartex" xmlns:cx5="http://schemas.microsoft.com/office/drawing/2016/5/11/chartex" xmlns:cx6="http://schemas.microsoft.com/office/drawing/2016/5/12/chartex" xmlns:cx7="http://schemas.microsoft.com/office/drawing/2016/5/13/chartex" xmlns:cx8="http://schemas.microsoft.com/office/drawing/2016/5/14/chartex" xmlns:mc="http://schemas.openxmlformats.org/markup-compatibility/2006" xmlns:aink="http://schemas.microsoft.com/office/drawing/2016/ink" xmlns:am3d="http://schemas.microsoft.com/office/drawing/2017/model3d" xmlns:o="urn:schemas-microsoft-com:office:office" xmlns:r="http://schemas.openxmlformats.org/officeDocument/2006/relationships" xmlns:m="http://schemas.openxmlformats.org/officeDocument/2006/math" xmlns:v="urn:schemas-microsoft-com:vml" xmlns:wp14="http://schemas.microsoft.com/office/word/2010/wordprocessingDrawing" xmlns:wp="http://schemas.openxmlformats.org/drawingml/2006/wordprocessingDrawing" xmlns:w10="urn:schemas-microsoft-com:office:word" xmlns:w="http://schemas.openxmlformats.org/wordprocessingml/2006/main" xmlns:w14="http://schemas.microsoft.com/office/word/2010/wordml" xmlns:w15="http://schemas.microsoft.com/office/word/2012/wordml" xmlns:w16cex="http://schemas.microsoft.com/office/word/2018/wordml/cex" xmlns:w16cid="http://schemas.microsoft.com/office/word/2016/wordml/cid" xmlns:w16="http://schemas.microsoft.com/office/word/2018/wordml" xmlns:w16se="http://schemas.microsoft.com/office/word/2015/wordml/symex" xmlns:wpg="http://schemas.microsoft.com/office/word/2010/wordprocessingGroup" xmlns:wpi="http://schemas.microsoft.com/office/word/2010/wordprocessingInk" xmlns:wne="http://schemas.microsoft.com/office/word/2006/wordml" xmlns:wps="http://schemas.microsoft.com/office/word/2010/wordprocessingShape" mc:Ignorable="w14 w15 w16se w16cid w16 w16cex wp14">
+  <w:abstractNum w:abstractNumId="0" w15:restartNumberingAfterBreak="0">
+    <w:nsid w:val="032A1255"/>
+    <w:multiLevelType w:val="hybridMultilevel"/>
+    <w:tmpl w:val="FDB0F280"/>
+    <w:lvl w:ilvl="0" w:tplc="0809000F">
+      <w:start w:val="1"/>
+      <w:numFmt w:val="decimal"/>
+      <w:lvlText w:val="%1."/>
+      <w:lvlJc w:val="left"/>
+      <w:pPr>
+        <w:ind w:left="720" w:hanging="360"/>
+      </w:pPr>
+    </w:lvl>
+    <w:lvl w:ilvl="1" w:tplc="08090019" w:tentative="1">
+      <w:start w:val="1"/>
+      <w:numFmt w:val="lowerLetter"/>
+      <w:lvlText w:val="%2."/>
+      <w:lvlJc w:val="left"/>
+      <w:pPr>
+        <w:ind w:left="1440" w:hanging="360"/>
+      </w:pPr>
+    </w:lvl>
+    <w:lvl w:ilvl="2" w:tplc="0809001B" w:tentative="1">
+      <w:start w:val="1"/>
+      <w:numFmt w:val="lowerRoman"/>
+      <w:lvlText w:val="%3."/>
+      <w:lvlJc w:val="right"/>
+      <w:pPr>
+        <w:ind w:left="2160" w:hanging="180"/>
+      </w:pPr>
+    </w:lvl>
+    <w:lvl w:ilvl="3" w:tplc="0809000F" w:tentative="1">
+      <w:start w:val="1"/>
+      <w:numFmt w:val="decimal"/>
+      <w:lvlText w:val="%4."/>
+      <w:lvlJc w:val="left"/>
+      <w:pPr>
+        <w:ind w:left="2880" w:hanging="360"/>
+      </w:pPr>
+    </w:lvl>
+    <w:lvl w:ilvl="4" w:tplc="08090019" w:tentative="1">
+      <w:start w:val="1"/>
+      <w:numFmt w:val="lowerLetter"/>
+      <w:lvlText w:val="%5."/>
+      <w:lvlJc w:val="left"/>
+      <w:pPr>
+        <w:ind w:left="3600" w:hanging="360"/>
+      </w:pPr>
+    </w:lvl>
+    <w:lvl w:ilvl="5" w:tplc="0809001B" w:tentative="1">
+      <w:start w:val="1"/>
+      <w:numFmt w:val="lowerRoman"/>
+      <w:lvlText w:val="%6."/>
+      <w:lvlJc w:val="right"/>
+      <w:pPr>
+        <w:ind w:left="4320" w:hanging="180"/>
+      </w:pPr>
+    </w:lvl>
+    <w:lvl w:ilvl="6" w:tplc="0809000F" w:tentative="1">
+      <w:start w:val="1"/>
+      <w:numFmt w:val="decimal"/>
+      <w:lvlText w:val="%7."/>
+      <w:lvlJc w:val="left"/>
+      <w:pPr>
+        <w:ind w:left="5040" w:hanging="360"/>
+      </w:pPr>
+    </w:lvl>
+    <w:lvl w:ilvl="7" w:tplc="08090019" w:tentative="1">
+      <w:start w:val="1"/>
+      <w:numFmt w:val="lowerLetter"/>
+      <w:lvlText w:val="%8."/>
+      <w:lvlJc w:val="left"/>
+      <w:pPr>
+        <w:ind w:left="5760" w:hanging="360"/>
+      </w:pPr>
+    </w:lvl>
+    <w:lvl w:ilvl="8" w:tplc="0809001B" w:tentative="1">
+      <w:start w:val="1"/>
+      <w:numFmt w:val="lowerRoman"/>
+      <w:lvlText w:val="%9."/>
+      <w:lvlJc w:val="right"/>
+      <w:pPr>
+        <w:ind w:left="6480" w:hanging="180"/>
+      </w:pPr>
+    </w:lvl>
+  </w:abstractNum>
+  <w:num w:numId="1">
+    <w:abstractNumId w:val="0"/>
+  </w:num>
+</w:numbering>
 </file>
 
 <file path=word/styles.xml><?xml version="1.0" encoding="utf-8"?>
@@ -1939,6 +3773,40 @@
       <w:color w:val="1F3763" w:themeColor="accent1" w:themeShade="7F"/>
     </w:rPr>
   </w:style>
+  <w:style w:type="paragraph" w:styleId="ListParagraph">
+    <w:name w:val="List Paragraph"/>
+    <w:basedOn w:val="Normal"/>
+    <w:uiPriority w:val="34"/>
+    <w:qFormat/>
+    <w:rsid w:val="00C372CF"/>
+    <w:pPr>
+      <w:ind w:left="720"/>
+      <w:contextualSpacing/>
+    </w:pPr>
+  </w:style>
+  <w:style w:type="character" w:styleId="Hyperlink">
+    <w:name w:val="Hyperlink"/>
+    <w:basedOn w:val="DefaultParagraphFont"/>
+    <w:uiPriority w:val="99"/>
+    <w:unhideWhenUsed/>
+    <w:rsid w:val="00C372CF"/>
+    <w:rPr>
+      <w:color w:val="0563C1" w:themeColor="hyperlink"/>
+      <w:u w:val="single"/>
+    </w:rPr>
+  </w:style>
+  <w:style w:type="character" w:styleId="UnresolvedMention">
+    <w:name w:val="Unresolved Mention"/>
+    <w:basedOn w:val="DefaultParagraphFont"/>
+    <w:uiPriority w:val="99"/>
+    <w:semiHidden/>
+    <w:unhideWhenUsed/>
+    <w:rsid w:val="00C372CF"/>
+    <w:rPr>
+      <w:color w:val="605E5C"/>
+      <w:shd w:val="clear" w:color="auto" w:fill="E1DFDD"/>
+    </w:rPr>
+  </w:style>
 </w:styles>
 </file>
 

</xml_diff>